<commit_message>
FSD Action Control, rena tambah field required
</commit_message>
<xml_diff>
--- a/FSD Template (3).docx
+++ b/FSD Template (3).docx
@@ -1,6 +1,6 @@
 
 <file path=word/document.xml><?xml version="1.0" encoding="utf-8"?>
-<w:document xmlns:wpc="http://schemas.microsoft.com/office/word/2010/wordprocessingCanvas" xmlns:cx="http://schemas.microsoft.com/office/drawing/2014/chartex" xmlns:cx1="http://schemas.microsoft.com/office/drawing/2015/9/8/chartex" xmlns:cx2="http://schemas.microsoft.com/office/drawing/2015/10/21/chartex" xmlns:cx3="http://schemas.microsoft.com/office/drawing/2016/5/9/chartex" xmlns:cx4="http://schemas.microsoft.com/office/drawing/2016/5/10/chartex" xmlns:cx5="http://schemas.microsoft.com/office/drawing/2016/5/11/chartex" xmlns:cx6="http://schemas.microsoft.com/office/drawing/2016/5/12/chartex" xmlns:cx7="http://schemas.microsoft.com/office/drawing/2016/5/13/chartex" xmlns:cx8="http://schemas.microsoft.com/office/drawing/2016/5/14/chartex" xmlns:mc="http://schemas.openxmlformats.org/markup-compatibility/2006" xmlns:aink="http://schemas.microsoft.com/office/drawing/2016/ink" xmlns:am3d="http://schemas.microsoft.com/office/drawing/2017/model3d" xmlns:o="urn:schemas-microsoft-com:office:office" xmlns:oel="http://schemas.microsoft.com/office/2019/extlst" xmlns:r="http://schemas.openxmlformats.org/officeDocument/2006/relationships" xmlns:m="http://schemas.openxmlformats.org/officeDocument/2006/math" xmlns:v="urn:schemas-microsoft-com:vml" xmlns:wp14="http://schemas.microsoft.com/office/word/2010/wordprocessingDrawing" xmlns:wp="http://schemas.openxmlformats.org/drawingml/2006/wordprocessingDrawing" xmlns:w10="urn:schemas-microsoft-com:office:word" xmlns:w="http://schemas.openxmlformats.org/wordprocessingml/2006/main" xmlns:w14="http://schemas.microsoft.com/office/word/2010/wordml" xmlns:w15="http://schemas.microsoft.com/office/word/2012/wordml" xmlns:w16cex="http://schemas.microsoft.com/office/word/2018/wordml/cex" xmlns:w16cid="http://schemas.microsoft.com/office/word/2016/wordml/cid" xmlns:w16="http://schemas.microsoft.com/office/word/2018/wordml" xmlns:w16sdtdh="http://schemas.microsoft.com/office/word/2020/wordml/sdtdatahash" xmlns:w16se="http://schemas.microsoft.com/office/word/2015/wordml/symex" xmlns:wpg="http://schemas.microsoft.com/office/word/2010/wordprocessingGroup" xmlns:wpi="http://schemas.microsoft.com/office/word/2010/wordprocessingInk" xmlns:wne="http://schemas.microsoft.com/office/word/2006/wordml" xmlns:wps="http://schemas.microsoft.com/office/word/2010/wordprocessingShape" mc:Ignorable="w14 w15 w16se w16cid w16 w16cex w16sdtdh wp14">
+<w:document xmlns:wpc="http://schemas.microsoft.com/office/word/2010/wordprocessingCanvas" xmlns:mc="http://schemas.openxmlformats.org/markup-compatibility/2006" xmlns:o="urn:schemas-microsoft-com:office:office" xmlns:r="http://schemas.openxmlformats.org/officeDocument/2006/relationships" xmlns:m="http://schemas.openxmlformats.org/officeDocument/2006/math" xmlns:v="urn:schemas-microsoft-com:vml" xmlns:wp14="http://schemas.microsoft.com/office/word/2010/wordprocessingDrawing" xmlns:wp="http://schemas.openxmlformats.org/drawingml/2006/wordprocessingDrawing" xmlns:w10="urn:schemas-microsoft-com:office:word" xmlns:w="http://schemas.openxmlformats.org/wordprocessingml/2006/main" xmlns:w14="http://schemas.microsoft.com/office/word/2010/wordml" xmlns:w15="http://schemas.microsoft.com/office/word/2012/wordml" xmlns:wpg="http://schemas.microsoft.com/office/word/2010/wordprocessingGroup" xmlns:wpi="http://schemas.microsoft.com/office/word/2010/wordprocessingInk" xmlns:wne="http://schemas.microsoft.com/office/word/2006/wordml" xmlns:wps="http://schemas.microsoft.com/office/word/2010/wordprocessingShape" mc:Ignorable="w14 w15 wp14">
   <w:body>
     <w:tbl>
       <w:tblPr>
@@ -529,17 +529,8 @@
                 <w:rFonts w:cs="Times New Roman"/>
                 <w:szCs w:val="24"/>
               </w:rPr>
-              <w:t xml:space="preserve">Rena Dian </w:t>
+              <w:t>Rena Dian Puspita</w:t>
             </w:r>
-            <w:proofErr w:type="spellStart"/>
-            <w:r>
-              <w:rPr>
-                <w:rFonts w:cs="Times New Roman"/>
-                <w:szCs w:val="24"/>
-              </w:rPr>
-              <w:t>Puspita</w:t>
-            </w:r>
-            <w:proofErr w:type="spellEnd"/>
           </w:p>
           <w:p>
             <w:pPr>
@@ -555,37 +546,12 @@
                 <w:szCs w:val="24"/>
               </w:rPr>
             </w:pPr>
-            <w:proofErr w:type="spellStart"/>
             <w:r>
               <w:rPr>
                 <w:rFonts w:cs="Times New Roman"/>
                 <w:szCs w:val="24"/>
               </w:rPr>
-              <w:t>Nuzul</w:t>
-            </w:r>
-            <w:proofErr w:type="spellEnd"/>
-            <w:r>
-              <w:rPr>
-                <w:rFonts w:cs="Times New Roman"/>
-                <w:szCs w:val="24"/>
-              </w:rPr>
-              <w:t xml:space="preserve"> </w:t>
-            </w:r>
-            <w:proofErr w:type="spellStart"/>
-            <w:r>
-              <w:rPr>
-                <w:rFonts w:cs="Times New Roman"/>
-                <w:szCs w:val="24"/>
-              </w:rPr>
-              <w:t>Fithra</w:t>
-            </w:r>
-            <w:proofErr w:type="spellEnd"/>
-            <w:r>
-              <w:rPr>
-                <w:rFonts w:cs="Times New Roman"/>
-                <w:szCs w:val="24"/>
-              </w:rPr>
-              <w:t xml:space="preserve"> </w:t>
+              <w:t xml:space="preserve">Nuzul Fithra </w:t>
             </w:r>
             <w:proofErr w:type="spellStart"/>
             <w:r>
@@ -8202,416 +8168,52 @@
           <w:shd w:val="clear" w:color="auto" w:fill="FFFFFF"/>
         </w:rPr>
       </w:pPr>
-      <w:proofErr w:type="spellStart"/>
       <w:r>
         <w:rPr>
           <w:rFonts w:cs="Times New Roman"/>
           <w:highlight w:val="white"/>
           <w:shd w:val="clear" w:color="auto" w:fill="FFFFFF"/>
         </w:rPr>
-        <w:t>Dokumen</w:t>
-      </w:r>
-      <w:proofErr w:type="spellEnd"/>
+        <w:t xml:space="preserve">Dokumen ini bersifat sebagai dokumen addendum dari </w:t>
+      </w:r>
       <w:r>
         <w:rPr>
           <w:rFonts w:cs="Times New Roman"/>
           <w:highlight w:val="white"/>
           <w:shd w:val="clear" w:color="auto" w:fill="FFFFFF"/>
         </w:rPr>
-        <w:t xml:space="preserve"> </w:t>
-      </w:r>
-      <w:proofErr w:type="spellStart"/>
+        <w:t>VO yang telah disepakati</w:t>
+      </w:r>
       <w:r>
         <w:rPr>
           <w:rFonts w:cs="Times New Roman"/>
           <w:highlight w:val="white"/>
           <w:shd w:val="clear" w:color="auto" w:fill="FFFFFF"/>
         </w:rPr>
-        <w:t>ini</w:t>
-      </w:r>
-      <w:proofErr w:type="spellEnd"/>
+        <w:t>, yang tercantum dalam dokumen ini hanyalah perubahan-perubahan yang terjadi terhadap</w:t>
+      </w:r>
       <w:r>
         <w:rPr>
           <w:rFonts w:cs="Times New Roman"/>
           <w:highlight w:val="white"/>
           <w:shd w:val="clear" w:color="auto" w:fill="FFFFFF"/>
         </w:rPr>
-        <w:t xml:space="preserve"> </w:t>
-      </w:r>
-      <w:proofErr w:type="spellStart"/>
+        <w:t xml:space="preserve"> aplikasi</w:t>
+      </w:r>
       <w:r>
         <w:rPr>
           <w:rFonts w:cs="Times New Roman"/>
           <w:highlight w:val="white"/>
           <w:shd w:val="clear" w:color="auto" w:fill="FFFFFF"/>
         </w:rPr>
-        <w:t>bersifat</w:t>
-      </w:r>
-      <w:proofErr w:type="spellEnd"/>
+        <w:t xml:space="preserve">. Dokumen ini dibuat berdasarkan dokumen </w:t>
+      </w:r>
       <w:r>
         <w:rPr>
           <w:rFonts w:cs="Times New Roman"/>
           <w:highlight w:val="white"/>
           <w:shd w:val="clear" w:color="auto" w:fill="FFFFFF"/>
         </w:rPr>
-        <w:t xml:space="preserve"> </w:t>
-      </w:r>
-      <w:proofErr w:type="spellStart"/>
-      <w:r>
-        <w:rPr>
-          <w:rFonts w:cs="Times New Roman"/>
-          <w:highlight w:val="white"/>
-          <w:shd w:val="clear" w:color="auto" w:fill="FFFFFF"/>
-        </w:rPr>
-        <w:t>sebagai</w:t>
-      </w:r>
-      <w:proofErr w:type="spellEnd"/>
-      <w:r>
-        <w:rPr>
-          <w:rFonts w:cs="Times New Roman"/>
-          <w:highlight w:val="white"/>
-          <w:shd w:val="clear" w:color="auto" w:fill="FFFFFF"/>
-        </w:rPr>
-        <w:t xml:space="preserve"> </w:t>
-      </w:r>
-      <w:proofErr w:type="spellStart"/>
-      <w:r>
-        <w:rPr>
-          <w:rFonts w:cs="Times New Roman"/>
-          <w:highlight w:val="white"/>
-          <w:shd w:val="clear" w:color="auto" w:fill="FFFFFF"/>
-        </w:rPr>
-        <w:t>dokumen</w:t>
-      </w:r>
-      <w:proofErr w:type="spellEnd"/>
-      <w:r>
-        <w:rPr>
-          <w:rFonts w:cs="Times New Roman"/>
-          <w:highlight w:val="white"/>
-          <w:shd w:val="clear" w:color="auto" w:fill="FFFFFF"/>
-        </w:rPr>
-        <w:t xml:space="preserve"> addendum </w:t>
-      </w:r>
-      <w:proofErr w:type="spellStart"/>
-      <w:r>
-        <w:rPr>
-          <w:rFonts w:cs="Times New Roman"/>
-          <w:highlight w:val="white"/>
-          <w:shd w:val="clear" w:color="auto" w:fill="FFFFFF"/>
-        </w:rPr>
-        <w:t>dari</w:t>
-      </w:r>
-      <w:proofErr w:type="spellEnd"/>
-      <w:r>
-        <w:rPr>
-          <w:rFonts w:cs="Times New Roman"/>
-          <w:highlight w:val="white"/>
-          <w:shd w:val="clear" w:color="auto" w:fill="FFFFFF"/>
-        </w:rPr>
-        <w:t xml:space="preserve"> </w:t>
-      </w:r>
-      <w:r>
-        <w:rPr>
-          <w:rFonts w:cs="Times New Roman"/>
-          <w:highlight w:val="white"/>
-          <w:shd w:val="clear" w:color="auto" w:fill="FFFFFF"/>
-        </w:rPr>
-        <w:t xml:space="preserve">VO yang </w:t>
-      </w:r>
-      <w:proofErr w:type="spellStart"/>
-      <w:r>
-        <w:rPr>
-          <w:rFonts w:cs="Times New Roman"/>
-          <w:highlight w:val="white"/>
-          <w:shd w:val="clear" w:color="auto" w:fill="FFFFFF"/>
-        </w:rPr>
-        <w:t>telah</w:t>
-      </w:r>
-      <w:proofErr w:type="spellEnd"/>
-      <w:r>
-        <w:rPr>
-          <w:rFonts w:cs="Times New Roman"/>
-          <w:highlight w:val="white"/>
-          <w:shd w:val="clear" w:color="auto" w:fill="FFFFFF"/>
-        </w:rPr>
-        <w:t xml:space="preserve"> </w:t>
-      </w:r>
-      <w:proofErr w:type="spellStart"/>
-      <w:r>
-        <w:rPr>
-          <w:rFonts w:cs="Times New Roman"/>
-          <w:highlight w:val="white"/>
-          <w:shd w:val="clear" w:color="auto" w:fill="FFFFFF"/>
-        </w:rPr>
-        <w:t>disepakati</w:t>
-      </w:r>
-      <w:proofErr w:type="spellEnd"/>
-      <w:r>
-        <w:rPr>
-          <w:rFonts w:cs="Times New Roman"/>
-          <w:highlight w:val="white"/>
-          <w:shd w:val="clear" w:color="auto" w:fill="FFFFFF"/>
-        </w:rPr>
-        <w:t xml:space="preserve">, yang </w:t>
-      </w:r>
-      <w:proofErr w:type="spellStart"/>
-      <w:r>
-        <w:rPr>
-          <w:rFonts w:cs="Times New Roman"/>
-          <w:highlight w:val="white"/>
-          <w:shd w:val="clear" w:color="auto" w:fill="FFFFFF"/>
-        </w:rPr>
-        <w:t>tercantum</w:t>
-      </w:r>
-      <w:proofErr w:type="spellEnd"/>
-      <w:r>
-        <w:rPr>
-          <w:rFonts w:cs="Times New Roman"/>
-          <w:highlight w:val="white"/>
-          <w:shd w:val="clear" w:color="auto" w:fill="FFFFFF"/>
-        </w:rPr>
-        <w:t xml:space="preserve"> </w:t>
-      </w:r>
-      <w:proofErr w:type="spellStart"/>
-      <w:r>
-        <w:rPr>
-          <w:rFonts w:cs="Times New Roman"/>
-          <w:highlight w:val="white"/>
-          <w:shd w:val="clear" w:color="auto" w:fill="FFFFFF"/>
-        </w:rPr>
-        <w:t>dalam</w:t>
-      </w:r>
-      <w:proofErr w:type="spellEnd"/>
-      <w:r>
-        <w:rPr>
-          <w:rFonts w:cs="Times New Roman"/>
-          <w:highlight w:val="white"/>
-          <w:shd w:val="clear" w:color="auto" w:fill="FFFFFF"/>
-        </w:rPr>
-        <w:t xml:space="preserve"> </w:t>
-      </w:r>
-      <w:proofErr w:type="spellStart"/>
-      <w:r>
-        <w:rPr>
-          <w:rFonts w:cs="Times New Roman"/>
-          <w:highlight w:val="white"/>
-          <w:shd w:val="clear" w:color="auto" w:fill="FFFFFF"/>
-        </w:rPr>
-        <w:t>dokumen</w:t>
-      </w:r>
-      <w:proofErr w:type="spellEnd"/>
-      <w:r>
-        <w:rPr>
-          <w:rFonts w:cs="Times New Roman"/>
-          <w:highlight w:val="white"/>
-          <w:shd w:val="clear" w:color="auto" w:fill="FFFFFF"/>
-        </w:rPr>
-        <w:t xml:space="preserve"> </w:t>
-      </w:r>
-      <w:proofErr w:type="spellStart"/>
-      <w:r>
-        <w:rPr>
-          <w:rFonts w:cs="Times New Roman"/>
-          <w:highlight w:val="white"/>
-          <w:shd w:val="clear" w:color="auto" w:fill="FFFFFF"/>
-        </w:rPr>
-        <w:t>ini</w:t>
-      </w:r>
-      <w:proofErr w:type="spellEnd"/>
-      <w:r>
-        <w:rPr>
-          <w:rFonts w:cs="Times New Roman"/>
-          <w:highlight w:val="white"/>
-          <w:shd w:val="clear" w:color="auto" w:fill="FFFFFF"/>
-        </w:rPr>
-        <w:t xml:space="preserve"> </w:t>
-      </w:r>
-      <w:proofErr w:type="spellStart"/>
-      <w:r>
-        <w:rPr>
-          <w:rFonts w:cs="Times New Roman"/>
-          <w:highlight w:val="white"/>
-          <w:shd w:val="clear" w:color="auto" w:fill="FFFFFF"/>
-        </w:rPr>
-        <w:t>hanyalah</w:t>
-      </w:r>
-      <w:proofErr w:type="spellEnd"/>
-      <w:r>
-        <w:rPr>
-          <w:rFonts w:cs="Times New Roman"/>
-          <w:highlight w:val="white"/>
-          <w:shd w:val="clear" w:color="auto" w:fill="FFFFFF"/>
-        </w:rPr>
-        <w:t xml:space="preserve"> </w:t>
-      </w:r>
-      <w:proofErr w:type="spellStart"/>
-      <w:r>
-        <w:rPr>
-          <w:rFonts w:cs="Times New Roman"/>
-          <w:highlight w:val="white"/>
-          <w:shd w:val="clear" w:color="auto" w:fill="FFFFFF"/>
-        </w:rPr>
-        <w:t>perubahan-perubahan</w:t>
-      </w:r>
-      <w:proofErr w:type="spellEnd"/>
-      <w:r>
-        <w:rPr>
-          <w:rFonts w:cs="Times New Roman"/>
-          <w:highlight w:val="white"/>
-          <w:shd w:val="clear" w:color="auto" w:fill="FFFFFF"/>
-        </w:rPr>
-        <w:t xml:space="preserve"> yang </w:t>
-      </w:r>
-      <w:proofErr w:type="spellStart"/>
-      <w:r>
-        <w:rPr>
-          <w:rFonts w:cs="Times New Roman"/>
-          <w:highlight w:val="white"/>
-          <w:shd w:val="clear" w:color="auto" w:fill="FFFFFF"/>
-        </w:rPr>
-        <w:t>terjadi</w:t>
-      </w:r>
-      <w:proofErr w:type="spellEnd"/>
-      <w:r>
-        <w:rPr>
-          <w:rFonts w:cs="Times New Roman"/>
-          <w:highlight w:val="white"/>
-          <w:shd w:val="clear" w:color="auto" w:fill="FFFFFF"/>
-        </w:rPr>
-        <w:t xml:space="preserve"> </w:t>
-      </w:r>
-      <w:proofErr w:type="spellStart"/>
-      <w:r>
-        <w:rPr>
-          <w:rFonts w:cs="Times New Roman"/>
-          <w:highlight w:val="white"/>
-          <w:shd w:val="clear" w:color="auto" w:fill="FFFFFF"/>
-        </w:rPr>
-        <w:t>terhadap</w:t>
-      </w:r>
-      <w:proofErr w:type="spellEnd"/>
-      <w:r>
-        <w:rPr>
-          <w:rFonts w:cs="Times New Roman"/>
-          <w:highlight w:val="white"/>
-          <w:shd w:val="clear" w:color="auto" w:fill="FFFFFF"/>
-        </w:rPr>
-        <w:t xml:space="preserve"> </w:t>
-      </w:r>
-      <w:proofErr w:type="spellStart"/>
-      <w:r>
-        <w:rPr>
-          <w:rFonts w:cs="Times New Roman"/>
-          <w:highlight w:val="white"/>
-          <w:shd w:val="clear" w:color="auto" w:fill="FFFFFF"/>
-        </w:rPr>
-        <w:t>aplikasi</w:t>
-      </w:r>
-      <w:proofErr w:type="spellEnd"/>
-      <w:r>
-        <w:rPr>
-          <w:rFonts w:cs="Times New Roman"/>
-          <w:highlight w:val="white"/>
-          <w:shd w:val="clear" w:color="auto" w:fill="FFFFFF"/>
-        </w:rPr>
-        <w:t xml:space="preserve">. </w:t>
-      </w:r>
-      <w:proofErr w:type="spellStart"/>
-      <w:r>
-        <w:rPr>
-          <w:rFonts w:cs="Times New Roman"/>
-          <w:highlight w:val="white"/>
-          <w:shd w:val="clear" w:color="auto" w:fill="FFFFFF"/>
-        </w:rPr>
-        <w:t>Dokumen</w:t>
-      </w:r>
-      <w:proofErr w:type="spellEnd"/>
-      <w:r>
-        <w:rPr>
-          <w:rFonts w:cs="Times New Roman"/>
-          <w:highlight w:val="white"/>
-          <w:shd w:val="clear" w:color="auto" w:fill="FFFFFF"/>
-        </w:rPr>
-        <w:t xml:space="preserve"> </w:t>
-      </w:r>
-      <w:proofErr w:type="spellStart"/>
-      <w:r>
-        <w:rPr>
-          <w:rFonts w:cs="Times New Roman"/>
-          <w:highlight w:val="white"/>
-          <w:shd w:val="clear" w:color="auto" w:fill="FFFFFF"/>
-        </w:rPr>
-        <w:t>ini</w:t>
-      </w:r>
-      <w:proofErr w:type="spellEnd"/>
-      <w:r>
-        <w:rPr>
-          <w:rFonts w:cs="Times New Roman"/>
-          <w:highlight w:val="white"/>
-          <w:shd w:val="clear" w:color="auto" w:fill="FFFFFF"/>
-        </w:rPr>
-        <w:t xml:space="preserve"> </w:t>
-      </w:r>
-      <w:proofErr w:type="spellStart"/>
-      <w:r>
-        <w:rPr>
-          <w:rFonts w:cs="Times New Roman"/>
-          <w:highlight w:val="white"/>
-          <w:shd w:val="clear" w:color="auto" w:fill="FFFFFF"/>
-        </w:rPr>
-        <w:t>dibuat</w:t>
-      </w:r>
-      <w:proofErr w:type="spellEnd"/>
-      <w:r>
-        <w:rPr>
-          <w:rFonts w:cs="Times New Roman"/>
-          <w:highlight w:val="white"/>
-          <w:shd w:val="clear" w:color="auto" w:fill="FFFFFF"/>
-        </w:rPr>
-        <w:t xml:space="preserve"> </w:t>
-      </w:r>
-      <w:proofErr w:type="spellStart"/>
-      <w:r>
-        <w:rPr>
-          <w:rFonts w:cs="Times New Roman"/>
-          <w:highlight w:val="white"/>
-          <w:shd w:val="clear" w:color="auto" w:fill="FFFFFF"/>
-        </w:rPr>
-        <w:t>berdasarkan</w:t>
-      </w:r>
-      <w:proofErr w:type="spellEnd"/>
-      <w:r>
-        <w:rPr>
-          <w:rFonts w:cs="Times New Roman"/>
-          <w:highlight w:val="white"/>
-          <w:shd w:val="clear" w:color="auto" w:fill="FFFFFF"/>
-        </w:rPr>
-        <w:t xml:space="preserve"> </w:t>
-      </w:r>
-      <w:proofErr w:type="spellStart"/>
-      <w:r>
-        <w:rPr>
-          <w:rFonts w:cs="Times New Roman"/>
-          <w:highlight w:val="white"/>
-          <w:shd w:val="clear" w:color="auto" w:fill="FFFFFF"/>
-        </w:rPr>
-        <w:t>dokumen</w:t>
-      </w:r>
-      <w:proofErr w:type="spellEnd"/>
-      <w:r>
-        <w:rPr>
-          <w:rFonts w:cs="Times New Roman"/>
-          <w:highlight w:val="white"/>
-          <w:shd w:val="clear" w:color="auto" w:fill="FFFFFF"/>
-        </w:rPr>
-        <w:t xml:space="preserve"> </w:t>
-      </w:r>
-      <w:r>
-        <w:rPr>
-          <w:rFonts w:cs="Times New Roman"/>
-          <w:highlight w:val="white"/>
-          <w:shd w:val="clear" w:color="auto" w:fill="FFFFFF"/>
-        </w:rPr>
         <w:t>VO.</w:t>
       </w:r>
     </w:p>
@@ -8630,59 +8232,9 @@
       <w:bookmarkEnd w:id="7"/>
     </w:p>
     <w:p>
-      <w:proofErr w:type="spellStart"/>
-      <w:r>
-        <w:t>Berikut</w:t>
-      </w:r>
-      <w:proofErr w:type="spellEnd"/>
-      <w:r>
-        <w:t xml:space="preserve"> </w:t>
-      </w:r>
-      <w:proofErr w:type="spellStart"/>
-      <w:r>
-        <w:t>beberapa</w:t>
-      </w:r>
-      <w:proofErr w:type="spellEnd"/>
-      <w:r>
-        <w:t xml:space="preserve"> </w:t>
-      </w:r>
-      <w:proofErr w:type="spellStart"/>
-      <w:r>
-        <w:t>istilah</w:t>
-      </w:r>
-      <w:proofErr w:type="spellEnd"/>
-      <w:r>
-        <w:t xml:space="preserve"> yang </w:t>
-      </w:r>
-      <w:proofErr w:type="spellStart"/>
-      <w:r>
-        <w:t>digunakan</w:t>
-      </w:r>
-      <w:proofErr w:type="spellEnd"/>
-      <w:r>
-        <w:t xml:space="preserve"> </w:t>
-      </w:r>
-      <w:proofErr w:type="spellStart"/>
-      <w:r>
-        <w:t>dalam</w:t>
-      </w:r>
-      <w:proofErr w:type="spellEnd"/>
-      <w:r>
-        <w:t xml:space="preserve"> </w:t>
-      </w:r>
-      <w:proofErr w:type="spellStart"/>
-      <w:r>
-        <w:t>dokumen</w:t>
-      </w:r>
-      <w:proofErr w:type="spellEnd"/>
-      <w:r>
-        <w:t xml:space="preserve"> </w:t>
-      </w:r>
-      <w:proofErr w:type="spellStart"/>
-      <w:r>
-        <w:t>ini</w:t>
-      </w:r>
-      <w:proofErr w:type="spellEnd"/>
+      <w:r>
+        <w:t>Berikut beberapa istilah yang digunakan dalam dokumen ini</w:t>
+      </w:r>
     </w:p>
     <w:p/>
     <w:p>
@@ -8714,9 +8266,9 @@
         </w:rPr>
         <w:fldChar w:fldCharType="separate"/>
       </w:r>
-      <w:bookmarkStart w:id="8" w:name="_Toc9859927"/>
+      <w:bookmarkStart w:id="8" w:name="_Toc96526760"/>
       <w:bookmarkStart w:id="9" w:name="_Toc346698900"/>
-      <w:bookmarkStart w:id="10" w:name="_Toc96526760"/>
+      <w:bookmarkStart w:id="10" w:name="_Toc9859927"/>
       <w:r>
         <w:t>Field Type</w:t>
       </w:r>
@@ -8842,10 +8394,10 @@
                   <v:path o:extrusionok="f" gradientshapeok="t" o:connecttype="rect"/>
                   <o:lock v:ext="edit" aspectratio="t"/>
                 </v:shapetype>
-                <v:shape id="_x0000_i1025" type="#_x0000_t75" style="width:107.8pt;height:21.65pt;mso-position-horizontal-relative:page;mso-position-vertical-relative:page" o:ole="">
+                <v:shape id="_x0000_i1025" type="#_x0000_t75" style="width:108pt;height:21.8pt;mso-position-horizontal-relative:page;mso-position-vertical-relative:page" o:ole="">
                   <v:imagedata r:id="rId13" o:title=""/>
                 </v:shape>
-                <o:OLEObject Type="Embed" ProgID="Visio.Drawing.11" ShapeID="_x0000_i1025" DrawAspect="Content" ObjectID="_1722382895" r:id="rId14"/>
+                <o:OLEObject Type="Embed" ProgID="Visio.Drawing.11" ShapeID="_x0000_i1025" DrawAspect="Content" ObjectID="_1722685193" r:id="rId14"/>
               </w:object>
             </w:r>
           </w:p>
@@ -8876,10 +8428,10 @@
           <w:p>
             <w:r>
               <w:object w:dxaOrig="2660" w:dyaOrig="1206" w14:anchorId="7A81537D">
-                <v:shape id="_x0000_i1026" type="#_x0000_t75" style="width:107.8pt;height:50.35pt;mso-position-horizontal-relative:page;mso-position-vertical-relative:page" o:ole="">
+                <v:shape id="_x0000_i1026" type="#_x0000_t75" style="width:108pt;height:50.2pt;mso-position-horizontal-relative:page;mso-position-vertical-relative:page" o:ole="">
                   <v:imagedata r:id="rId15" o:title=""/>
                 </v:shape>
-                <o:OLEObject Type="Embed" ProgID="Visio.Drawing.11" ShapeID="_x0000_i1026" DrawAspect="Content" ObjectID="_1722382896" r:id="rId16"/>
+                <o:OLEObject Type="Embed" ProgID="Visio.Drawing.11" ShapeID="_x0000_i1026" DrawAspect="Content" ObjectID="_1722685194" r:id="rId16"/>
               </w:object>
             </w:r>
           </w:p>
@@ -8910,10 +8462,10 @@
           <w:p>
             <w:r>
               <w:object w:dxaOrig="2660" w:dyaOrig="461" w14:anchorId="4E6CD2E1">
-                <v:shape id="_x0000_i1027" type="#_x0000_t75" style="width:107.8pt;height:21.65pt;mso-position-horizontal-relative:page;mso-position-vertical-relative:page" o:ole="">
+                <v:shape id="_x0000_i1027" type="#_x0000_t75" style="width:108pt;height:21.8pt;mso-position-horizontal-relative:page;mso-position-vertical-relative:page" o:ole="">
                   <v:imagedata r:id="rId17" o:title=""/>
                 </v:shape>
-                <o:OLEObject Type="Embed" ProgID="Visio.Drawing.11" ShapeID="_x0000_i1027" DrawAspect="Content" ObjectID="_1722382897" r:id="rId18"/>
+                <o:OLEObject Type="Embed" ProgID="Visio.Drawing.11" ShapeID="_x0000_i1027" DrawAspect="Content" ObjectID="_1722685195" r:id="rId18"/>
               </w:object>
             </w:r>
           </w:p>
@@ -8944,10 +8496,10 @@
           <w:p>
             <w:r>
               <w:object w:dxaOrig="1790" w:dyaOrig="1063" w14:anchorId="3FE2CDF1">
-                <v:shape id="_x0000_i1028" type="#_x0000_t75" style="width:80.3pt;height:43.3pt;mso-position-horizontal-relative:page;mso-position-vertical-relative:page" o:ole="">
+                <v:shape id="_x0000_i1028" type="#_x0000_t75" style="width:80.2pt;height:43.1pt;mso-position-horizontal-relative:page;mso-position-vertical-relative:page" o:ole="">
                   <v:imagedata r:id="rId19" o:title=""/>
                 </v:shape>
-                <o:OLEObject Type="Embed" ProgID="Visio.Drawing.11" ShapeID="_x0000_i1028" DrawAspect="Content" ObjectID="_1722382898" r:id="rId20"/>
+                <o:OLEObject Type="Embed" ProgID="Visio.Drawing.11" ShapeID="_x0000_i1028" DrawAspect="Content" ObjectID="_1722685196" r:id="rId20"/>
               </w:object>
             </w:r>
           </w:p>
@@ -8978,10 +8530,10 @@
           <w:p>
             <w:r>
               <w:object w:dxaOrig="1790" w:dyaOrig="1011" w14:anchorId="7B0365F9">
-                <v:shape id="_x0000_i1029" type="#_x0000_t75" style="width:80.3pt;height:43.7pt;mso-position-horizontal-relative:page;mso-position-vertical-relative:page" o:ole="">
+                <v:shape id="_x0000_i1029" type="#_x0000_t75" style="width:80.2pt;height:43.65pt;mso-position-horizontal-relative:page;mso-position-vertical-relative:page" o:ole="">
                   <v:imagedata r:id="rId21" o:title=""/>
                 </v:shape>
-                <o:OLEObject Type="Embed" ProgID="Visio.Drawing.11" ShapeID="_x0000_i1029" DrawAspect="Content" ObjectID="_1722382899" r:id="rId22"/>
+                <o:OLEObject Type="Embed" ProgID="Visio.Drawing.11" ShapeID="_x0000_i1029" DrawAspect="Content" ObjectID="_1722685197" r:id="rId22"/>
               </w:object>
             </w:r>
           </w:p>
@@ -9273,10 +8825,10 @@
         </w:rPr>
         <w:fldChar w:fldCharType="separate"/>
       </w:r>
-      <w:bookmarkStart w:id="18" w:name="_Toc9859928"/>
-      <w:bookmarkStart w:id="19" w:name="_Toc346698901"/>
-      <w:bookmarkStart w:id="20" w:name="_Toc346639350"/>
-      <w:bookmarkStart w:id="21" w:name="_Toc96526761"/>
+      <w:bookmarkStart w:id="18" w:name="_Toc96526761"/>
+      <w:bookmarkStart w:id="19" w:name="_Toc346639350"/>
+      <w:bookmarkStart w:id="20" w:name="_Toc346698901"/>
+      <w:bookmarkStart w:id="21" w:name="_Toc9859928"/>
       <w:r>
         <w:t>Data Type</w:t>
       </w:r>
@@ -9585,9 +9137,9 @@
         </w:rPr>
         <w:fldChar w:fldCharType="separate"/>
       </w:r>
-      <w:bookmarkStart w:id="29" w:name="_Toc9859929"/>
+      <w:bookmarkStart w:id="29" w:name="_Toc96526762"/>
       <w:bookmarkStart w:id="30" w:name="_Toc346698902"/>
-      <w:bookmarkStart w:id="31" w:name="_Toc96526762"/>
+      <w:bookmarkStart w:id="31" w:name="_Toc9859929"/>
       <w:r>
         <w:t>Field Status</w:t>
       </w:r>
@@ -9762,13 +9314,8 @@
             <w:pPr>
               <w:keepNext/>
             </w:pPr>
-            <w:proofErr w:type="spellStart"/>
             <w:r>
-              <w:t>Sistem</w:t>
-            </w:r>
-            <w:proofErr w:type="spellEnd"/>
-            <w:r>
-              <w:t xml:space="preserve"> calculated</w:t>
+              <w:t>Sistem calculated</w:t>
             </w:r>
           </w:p>
         </w:tc>
@@ -9873,9 +9420,9 @@
         </w:rPr>
         <w:fldChar w:fldCharType="separate"/>
       </w:r>
-      <w:bookmarkStart w:id="38" w:name="_Toc9859930"/>
+      <w:bookmarkStart w:id="38" w:name="_Toc96526763"/>
       <w:bookmarkStart w:id="39" w:name="_Toc346698903"/>
-      <w:bookmarkStart w:id="40" w:name="_Toc96526763"/>
+      <w:bookmarkStart w:id="40" w:name="_Toc9859930"/>
       <w:r>
         <w:t>Controls Type</w:t>
       </w:r>
@@ -10104,10 +9651,10 @@
             </w:pPr>
             <w:r>
               <w:object w:dxaOrig="3280" w:dyaOrig="479" w14:anchorId="2C110A19">
-                <v:shape id="_x0000_i1030" type="#_x0000_t75" style="width:136.5pt;height:21.65pt;mso-position-horizontal-relative:page;mso-position-vertical-relative:page" o:ole="">
+                <v:shape id="_x0000_i1030" type="#_x0000_t75" style="width:136.35pt;height:21.8pt;mso-position-horizontal-relative:page;mso-position-vertical-relative:page" o:ole="">
                   <v:imagedata r:id="rId26" o:title=""/>
                 </v:shape>
-                <o:OLEObject Type="Embed" ProgID="Visio.Drawing.11" ShapeID="_x0000_i1030" DrawAspect="Content" ObjectID="_1722382900" r:id="rId27"/>
+                <o:OLEObject Type="Embed" ProgID="Visio.Drawing.11" ShapeID="_x0000_i1030" DrawAspect="Content" ObjectID="_1722685198" r:id="rId27"/>
               </w:object>
             </w:r>
           </w:p>
@@ -10247,99 +9794,21 @@
         <w:rPr>
           <w:rFonts w:ascii="Arial" w:eastAsiaTheme="minorHAnsi" w:hAnsi="Arial" w:cs="Arial"/>
         </w:rPr>
-        <w:t xml:space="preserve">System di </w:t>
+        <w:t xml:space="preserve">System di bentuk untuk memudahkan rumah sakit untuk </w:t>
       </w:r>
       <w:proofErr w:type="spellStart"/>
       <w:r>
         <w:rPr>
           <w:rFonts w:ascii="Arial" w:eastAsiaTheme="minorHAnsi" w:hAnsi="Arial" w:cs="Arial"/>
         </w:rPr>
-        <w:t>bentuk</w:t>
-      </w:r>
-      <w:proofErr w:type="spellEnd"/>
+        <w:t>menginput</w:t>
+      </w:r>
+      <w:proofErr w:type="gramStart"/>
       <w:r>
         <w:rPr>
           <w:rFonts w:ascii="Arial" w:eastAsiaTheme="minorHAnsi" w:hAnsi="Arial" w:cs="Arial"/>
         </w:rPr>
-        <w:t xml:space="preserve"> </w:t>
-      </w:r>
-      <w:proofErr w:type="spellStart"/>
-      <w:r>
-        <w:rPr>
-          <w:rFonts w:ascii="Arial" w:eastAsiaTheme="minorHAnsi" w:hAnsi="Arial" w:cs="Arial"/>
-        </w:rPr>
-        <w:t>untuk</w:t>
-      </w:r>
-      <w:proofErr w:type="spellEnd"/>
-      <w:r>
-        <w:rPr>
-          <w:rFonts w:ascii="Arial" w:eastAsiaTheme="minorHAnsi" w:hAnsi="Arial" w:cs="Arial"/>
-        </w:rPr>
-        <w:t xml:space="preserve"> </w:t>
-      </w:r>
-      <w:proofErr w:type="spellStart"/>
-      <w:r>
-        <w:rPr>
-          <w:rFonts w:ascii="Arial" w:eastAsiaTheme="minorHAnsi" w:hAnsi="Arial" w:cs="Arial"/>
-        </w:rPr>
-        <w:t>memudahkan</w:t>
-      </w:r>
-      <w:proofErr w:type="spellEnd"/>
-      <w:r>
-        <w:rPr>
-          <w:rFonts w:ascii="Arial" w:eastAsiaTheme="minorHAnsi" w:hAnsi="Arial" w:cs="Arial"/>
-        </w:rPr>
-        <w:t xml:space="preserve"> </w:t>
-      </w:r>
-      <w:proofErr w:type="spellStart"/>
-      <w:r>
-        <w:rPr>
-          <w:rFonts w:ascii="Arial" w:eastAsiaTheme="minorHAnsi" w:hAnsi="Arial" w:cs="Arial"/>
-        </w:rPr>
-        <w:t>rumah</w:t>
-      </w:r>
-      <w:proofErr w:type="spellEnd"/>
-      <w:r>
-        <w:rPr>
-          <w:rFonts w:ascii="Arial" w:eastAsiaTheme="minorHAnsi" w:hAnsi="Arial" w:cs="Arial"/>
-        </w:rPr>
-        <w:t xml:space="preserve"> </w:t>
-      </w:r>
-      <w:proofErr w:type="spellStart"/>
-      <w:r>
-        <w:rPr>
-          <w:rFonts w:ascii="Arial" w:eastAsiaTheme="minorHAnsi" w:hAnsi="Arial" w:cs="Arial"/>
-        </w:rPr>
-        <w:t>sakit</w:t>
-      </w:r>
-      <w:proofErr w:type="spellEnd"/>
-      <w:r>
-        <w:rPr>
-          <w:rFonts w:ascii="Arial" w:eastAsiaTheme="minorHAnsi" w:hAnsi="Arial" w:cs="Arial"/>
-        </w:rPr>
-        <w:t xml:space="preserve"> </w:t>
-      </w:r>
-      <w:proofErr w:type="spellStart"/>
-      <w:r>
-        <w:rPr>
-          <w:rFonts w:ascii="Arial" w:eastAsiaTheme="minorHAnsi" w:hAnsi="Arial" w:cs="Arial"/>
-        </w:rPr>
-        <w:t>untuk</w:t>
-      </w:r>
-      <w:proofErr w:type="spellEnd"/>
-      <w:r>
-        <w:rPr>
-          <w:rFonts w:ascii="Arial" w:eastAsiaTheme="minorHAnsi" w:hAnsi="Arial" w:cs="Arial"/>
-        </w:rPr>
-        <w:t xml:space="preserve"> </w:t>
-      </w:r>
-      <w:proofErr w:type="spellStart"/>
-      <w:proofErr w:type="gramStart"/>
-      <w:r>
-        <w:rPr>
-          <w:rFonts w:ascii="Arial" w:eastAsiaTheme="minorHAnsi" w:hAnsi="Arial" w:cs="Arial"/>
-        </w:rPr>
-        <w:t>menginput,dan</w:t>
+        <w:t>,dan</w:t>
       </w:r>
       <w:proofErr w:type="spellEnd"/>
       <w:proofErr w:type="gramEnd"/>
@@ -10347,281 +9816,91 @@
         <w:rPr>
           <w:rFonts w:ascii="Arial" w:eastAsiaTheme="minorHAnsi" w:hAnsi="Arial" w:cs="Arial"/>
         </w:rPr>
-        <w:t xml:space="preserve"> </w:t>
+        <w:t xml:space="preserve"> memberikan treatments pada </w:t>
       </w:r>
       <w:proofErr w:type="spellStart"/>
       <w:r>
         <w:rPr>
           <w:rFonts w:ascii="Arial" w:eastAsiaTheme="minorHAnsi" w:hAnsi="Arial" w:cs="Arial"/>
         </w:rPr>
-        <w:t>memberikan</w:t>
+        <w:t>pasien,sehingga</w:t>
       </w:r>
       <w:proofErr w:type="spellEnd"/>
       <w:r>
         <w:rPr>
           <w:rFonts w:ascii="Arial" w:eastAsiaTheme="minorHAnsi" w:hAnsi="Arial" w:cs="Arial"/>
         </w:rPr>
-        <w:t xml:space="preserve"> treatments pada </w:t>
-      </w:r>
+        <w:t xml:space="preserve"> rumah sakit berjalan dengan lebih efisien serta memiliki data dalam bentuk digital</w:t>
+      </w:r>
+    </w:p>
+    <w:p>
+      <w:pPr>
+        <w:rPr>
+          <w:highlight w:val="yellow"/>
+        </w:rPr>
+      </w:pPr>
+    </w:p>
+    <w:p>
+      <w:pPr>
+        <w:pStyle w:val="Heading2"/>
+        <w:rPr>
+          <w:highlight w:val="yellow"/>
+        </w:rPr>
+      </w:pPr>
+      <w:r>
+        <w:rPr>
+          <w:highlight w:val="yellow"/>
+        </w:rPr>
+        <w:t>Halaman Login</w:t>
+      </w:r>
+    </w:p>
+    <w:p>
+      <w:pPr>
+        <w:rPr>
+          <w:rFonts w:ascii="Arial" w:eastAsiaTheme="minorHAnsi" w:hAnsi="Arial" w:cs="Arial"/>
+        </w:rPr>
+      </w:pPr>
       <w:proofErr w:type="spellStart"/>
       <w:r>
         <w:rPr>
           <w:rFonts w:ascii="Arial" w:eastAsiaTheme="minorHAnsi" w:hAnsi="Arial" w:cs="Arial"/>
         </w:rPr>
-        <w:t>pasien,sehingga</w:t>
+        <w:t>Dihalaman</w:t>
       </w:r>
       <w:proofErr w:type="spellEnd"/>
       <w:r>
         <w:rPr>
           <w:rFonts w:ascii="Arial" w:eastAsiaTheme="minorHAnsi" w:hAnsi="Arial" w:cs="Arial"/>
         </w:rPr>
-        <w:t xml:space="preserve"> </w:t>
+        <w:t xml:space="preserve"> ini berfungsi untuk </w:t>
       </w:r>
       <w:proofErr w:type="spellStart"/>
       <w:r>
         <w:rPr>
           <w:rFonts w:ascii="Arial" w:eastAsiaTheme="minorHAnsi" w:hAnsi="Arial" w:cs="Arial"/>
         </w:rPr>
-        <w:t>rumah</w:t>
+        <w:t>menginput</w:t>
       </w:r>
       <w:proofErr w:type="spellEnd"/>
       <w:r>
         <w:rPr>
           <w:rFonts w:ascii="Arial" w:eastAsiaTheme="minorHAnsi" w:hAnsi="Arial" w:cs="Arial"/>
         </w:rPr>
-        <w:t xml:space="preserve"> </w:t>
+        <w:t xml:space="preserve"> username dan </w:t>
       </w:r>
       <w:proofErr w:type="spellStart"/>
       <w:r>
         <w:rPr>
           <w:rFonts w:ascii="Arial" w:eastAsiaTheme="minorHAnsi" w:hAnsi="Arial" w:cs="Arial"/>
         </w:rPr>
-        <w:t>sakit</w:t>
-      </w:r>
-      <w:proofErr w:type="spellEnd"/>
+        <w:t>password</w:t>
+      </w:r>
+      <w:proofErr w:type="gramStart"/>
       <w:r>
         <w:rPr>
           <w:rFonts w:ascii="Arial" w:eastAsiaTheme="minorHAnsi" w:hAnsi="Arial" w:cs="Arial"/>
         </w:rPr>
-        <w:t xml:space="preserve"> </w:t>
-      </w:r>
-      <w:proofErr w:type="spellStart"/>
-      <w:r>
-        <w:rPr>
-          <w:rFonts w:ascii="Arial" w:eastAsiaTheme="minorHAnsi" w:hAnsi="Arial" w:cs="Arial"/>
-        </w:rPr>
-        <w:t>berjalan</w:t>
-      </w:r>
-      <w:proofErr w:type="spellEnd"/>
-      <w:r>
-        <w:rPr>
-          <w:rFonts w:ascii="Arial" w:eastAsiaTheme="minorHAnsi" w:hAnsi="Arial" w:cs="Arial"/>
-        </w:rPr>
-        <w:t xml:space="preserve"> </w:t>
-      </w:r>
-      <w:proofErr w:type="spellStart"/>
-      <w:r>
-        <w:rPr>
-          <w:rFonts w:ascii="Arial" w:eastAsiaTheme="minorHAnsi" w:hAnsi="Arial" w:cs="Arial"/>
-        </w:rPr>
-        <w:t>dengan</w:t>
-      </w:r>
-      <w:proofErr w:type="spellEnd"/>
-      <w:r>
-        <w:rPr>
-          <w:rFonts w:ascii="Arial" w:eastAsiaTheme="minorHAnsi" w:hAnsi="Arial" w:cs="Arial"/>
-        </w:rPr>
-        <w:t xml:space="preserve"> </w:t>
-      </w:r>
-      <w:proofErr w:type="spellStart"/>
-      <w:r>
-        <w:rPr>
-          <w:rFonts w:ascii="Arial" w:eastAsiaTheme="minorHAnsi" w:hAnsi="Arial" w:cs="Arial"/>
-        </w:rPr>
-        <w:t>lebih</w:t>
-      </w:r>
-      <w:proofErr w:type="spellEnd"/>
-      <w:r>
-        <w:rPr>
-          <w:rFonts w:ascii="Arial" w:eastAsiaTheme="minorHAnsi" w:hAnsi="Arial" w:cs="Arial"/>
-        </w:rPr>
-        <w:t xml:space="preserve"> </w:t>
-      </w:r>
-      <w:proofErr w:type="spellStart"/>
-      <w:r>
-        <w:rPr>
-          <w:rFonts w:ascii="Arial" w:eastAsiaTheme="minorHAnsi" w:hAnsi="Arial" w:cs="Arial"/>
-        </w:rPr>
-        <w:t>efisien</w:t>
-      </w:r>
-      <w:proofErr w:type="spellEnd"/>
-      <w:r>
-        <w:rPr>
-          <w:rFonts w:ascii="Arial" w:eastAsiaTheme="minorHAnsi" w:hAnsi="Arial" w:cs="Arial"/>
-        </w:rPr>
-        <w:t xml:space="preserve"> </w:t>
-      </w:r>
-      <w:proofErr w:type="spellStart"/>
-      <w:r>
-        <w:rPr>
-          <w:rFonts w:ascii="Arial" w:eastAsiaTheme="minorHAnsi" w:hAnsi="Arial" w:cs="Arial"/>
-        </w:rPr>
-        <w:t>serta</w:t>
-      </w:r>
-      <w:proofErr w:type="spellEnd"/>
-      <w:r>
-        <w:rPr>
-          <w:rFonts w:ascii="Arial" w:eastAsiaTheme="minorHAnsi" w:hAnsi="Arial" w:cs="Arial"/>
-        </w:rPr>
-        <w:t xml:space="preserve"> </w:t>
-      </w:r>
-      <w:proofErr w:type="spellStart"/>
-      <w:r>
-        <w:rPr>
-          <w:rFonts w:ascii="Arial" w:eastAsiaTheme="minorHAnsi" w:hAnsi="Arial" w:cs="Arial"/>
-        </w:rPr>
-        <w:t>memiliki</w:t>
-      </w:r>
-      <w:proofErr w:type="spellEnd"/>
-      <w:r>
-        <w:rPr>
-          <w:rFonts w:ascii="Arial" w:eastAsiaTheme="minorHAnsi" w:hAnsi="Arial" w:cs="Arial"/>
-        </w:rPr>
-        <w:t xml:space="preserve"> data </w:t>
-      </w:r>
-      <w:proofErr w:type="spellStart"/>
-      <w:r>
-        <w:rPr>
-          <w:rFonts w:ascii="Arial" w:eastAsiaTheme="minorHAnsi" w:hAnsi="Arial" w:cs="Arial"/>
-        </w:rPr>
-        <w:t>dalam</w:t>
-      </w:r>
-      <w:proofErr w:type="spellEnd"/>
-      <w:r>
-        <w:rPr>
-          <w:rFonts w:ascii="Arial" w:eastAsiaTheme="minorHAnsi" w:hAnsi="Arial" w:cs="Arial"/>
-        </w:rPr>
-        <w:t xml:space="preserve"> </w:t>
-      </w:r>
-      <w:proofErr w:type="spellStart"/>
-      <w:r>
-        <w:rPr>
-          <w:rFonts w:ascii="Arial" w:eastAsiaTheme="minorHAnsi" w:hAnsi="Arial" w:cs="Arial"/>
-        </w:rPr>
-        <w:t>bentuk</w:t>
-      </w:r>
-      <w:proofErr w:type="spellEnd"/>
-      <w:r>
-        <w:rPr>
-          <w:rFonts w:ascii="Arial" w:eastAsiaTheme="minorHAnsi" w:hAnsi="Arial" w:cs="Arial"/>
-        </w:rPr>
-        <w:t xml:space="preserve"> digital</w:t>
-      </w:r>
-    </w:p>
-    <w:p>
-      <w:pPr>
-        <w:rPr>
-          <w:highlight w:val="yellow"/>
-        </w:rPr>
-      </w:pPr>
-    </w:p>
-    <w:p>
-      <w:pPr>
-        <w:pStyle w:val="Heading2"/>
-        <w:rPr>
-          <w:highlight w:val="yellow"/>
-        </w:rPr>
-      </w:pPr>
-      <w:r>
-        <w:rPr>
-          <w:highlight w:val="yellow"/>
-        </w:rPr>
-        <w:t>Halaman Login</w:t>
-      </w:r>
-    </w:p>
-    <w:p>
-      <w:pPr>
-        <w:rPr>
-          <w:rFonts w:ascii="Arial" w:eastAsiaTheme="minorHAnsi" w:hAnsi="Arial" w:cs="Arial"/>
-        </w:rPr>
-      </w:pPr>
-      <w:proofErr w:type="spellStart"/>
-      <w:r>
-        <w:rPr>
-          <w:rFonts w:ascii="Arial" w:eastAsiaTheme="minorHAnsi" w:hAnsi="Arial" w:cs="Arial"/>
-        </w:rPr>
-        <w:t>Dihalaman</w:t>
-      </w:r>
-      <w:proofErr w:type="spellEnd"/>
-      <w:r>
-        <w:rPr>
-          <w:rFonts w:ascii="Arial" w:eastAsiaTheme="minorHAnsi" w:hAnsi="Arial" w:cs="Arial"/>
-        </w:rPr>
-        <w:t xml:space="preserve"> </w:t>
-      </w:r>
-      <w:proofErr w:type="spellStart"/>
-      <w:r>
-        <w:rPr>
-          <w:rFonts w:ascii="Arial" w:eastAsiaTheme="minorHAnsi" w:hAnsi="Arial" w:cs="Arial"/>
-        </w:rPr>
-        <w:t>ini</w:t>
-      </w:r>
-      <w:proofErr w:type="spellEnd"/>
-      <w:r>
-        <w:rPr>
-          <w:rFonts w:ascii="Arial" w:eastAsiaTheme="minorHAnsi" w:hAnsi="Arial" w:cs="Arial"/>
-        </w:rPr>
-        <w:t xml:space="preserve"> </w:t>
-      </w:r>
-      <w:proofErr w:type="spellStart"/>
-      <w:r>
-        <w:rPr>
-          <w:rFonts w:ascii="Arial" w:eastAsiaTheme="minorHAnsi" w:hAnsi="Arial" w:cs="Arial"/>
-        </w:rPr>
-        <w:t>berfungsi</w:t>
-      </w:r>
-      <w:proofErr w:type="spellEnd"/>
-      <w:r>
-        <w:rPr>
-          <w:rFonts w:ascii="Arial" w:eastAsiaTheme="minorHAnsi" w:hAnsi="Arial" w:cs="Arial"/>
-        </w:rPr>
-        <w:t xml:space="preserve"> </w:t>
-      </w:r>
-      <w:proofErr w:type="spellStart"/>
-      <w:r>
-        <w:rPr>
-          <w:rFonts w:ascii="Arial" w:eastAsiaTheme="minorHAnsi" w:hAnsi="Arial" w:cs="Arial"/>
-        </w:rPr>
-        <w:t>untuk</w:t>
-      </w:r>
-      <w:proofErr w:type="spellEnd"/>
-      <w:r>
-        <w:rPr>
-          <w:rFonts w:ascii="Arial" w:eastAsiaTheme="minorHAnsi" w:hAnsi="Arial" w:cs="Arial"/>
-        </w:rPr>
-        <w:t xml:space="preserve"> </w:t>
-      </w:r>
-      <w:proofErr w:type="spellStart"/>
-      <w:r>
-        <w:rPr>
-          <w:rFonts w:ascii="Arial" w:eastAsiaTheme="minorHAnsi" w:hAnsi="Arial" w:cs="Arial"/>
-        </w:rPr>
-        <w:t>menginput</w:t>
-      </w:r>
-      <w:proofErr w:type="spellEnd"/>
-      <w:r>
-        <w:rPr>
-          <w:rFonts w:ascii="Arial" w:eastAsiaTheme="minorHAnsi" w:hAnsi="Arial" w:cs="Arial"/>
-        </w:rPr>
-        <w:t xml:space="preserve"> username dan </w:t>
-      </w:r>
-      <w:proofErr w:type="spellStart"/>
-      <w:proofErr w:type="gramStart"/>
-      <w:r>
-        <w:rPr>
-          <w:rFonts w:ascii="Arial" w:eastAsiaTheme="minorHAnsi" w:hAnsi="Arial" w:cs="Arial"/>
-        </w:rPr>
-        <w:t>password,yang</w:t>
+        <w:t>,yang</w:t>
       </w:r>
       <w:proofErr w:type="spellEnd"/>
       <w:proofErr w:type="gramEnd"/>
@@ -10629,63 +9908,7 @@
         <w:rPr>
           <w:rFonts w:ascii="Arial" w:eastAsiaTheme="minorHAnsi" w:hAnsi="Arial" w:cs="Arial"/>
         </w:rPr>
-        <w:t xml:space="preserve"> </w:t>
-      </w:r>
-      <w:proofErr w:type="spellStart"/>
-      <w:r>
-        <w:rPr>
-          <w:rFonts w:ascii="Arial" w:eastAsiaTheme="minorHAnsi" w:hAnsi="Arial" w:cs="Arial"/>
-        </w:rPr>
-        <w:t>dimiliki</w:t>
-      </w:r>
-      <w:proofErr w:type="spellEnd"/>
-      <w:r>
-        <w:rPr>
-          <w:rFonts w:ascii="Arial" w:eastAsiaTheme="minorHAnsi" w:hAnsi="Arial" w:cs="Arial"/>
-        </w:rPr>
-        <w:t xml:space="preserve"> user </w:t>
-      </w:r>
-      <w:proofErr w:type="spellStart"/>
-      <w:r>
-        <w:rPr>
-          <w:rFonts w:ascii="Arial" w:eastAsiaTheme="minorHAnsi" w:hAnsi="Arial" w:cs="Arial"/>
-        </w:rPr>
-        <w:t>untuk</w:t>
-      </w:r>
-      <w:proofErr w:type="spellEnd"/>
-      <w:r>
-        <w:rPr>
-          <w:rFonts w:ascii="Arial" w:eastAsiaTheme="minorHAnsi" w:hAnsi="Arial" w:cs="Arial"/>
-        </w:rPr>
-        <w:t xml:space="preserve"> bias </w:t>
-      </w:r>
-      <w:proofErr w:type="spellStart"/>
-      <w:r>
-        <w:rPr>
-          <w:rFonts w:ascii="Arial" w:eastAsiaTheme="minorHAnsi" w:hAnsi="Arial" w:cs="Arial"/>
-        </w:rPr>
-        <w:t>mengakses</w:t>
-      </w:r>
-      <w:proofErr w:type="spellEnd"/>
-      <w:r>
-        <w:rPr>
-          <w:rFonts w:ascii="Arial" w:eastAsiaTheme="minorHAnsi" w:hAnsi="Arial" w:cs="Arial"/>
-        </w:rPr>
-        <w:t xml:space="preserve"> </w:t>
-      </w:r>
-      <w:proofErr w:type="spellStart"/>
-      <w:r>
-        <w:rPr>
-          <w:rFonts w:ascii="Arial" w:eastAsiaTheme="minorHAnsi" w:hAnsi="Arial" w:cs="Arial"/>
-        </w:rPr>
-        <w:t>halaman</w:t>
-      </w:r>
-      <w:proofErr w:type="spellEnd"/>
-      <w:r>
-        <w:rPr>
-          <w:rFonts w:ascii="Arial" w:eastAsiaTheme="minorHAnsi" w:hAnsi="Arial" w:cs="Arial"/>
-        </w:rPr>
-        <w:t xml:space="preserve"> lain.</w:t>
+        <w:t xml:space="preserve"> dimiliki user untuk bias mengakses halaman lain.</w:t>
       </w:r>
     </w:p>
     <w:p/>
@@ -10778,7 +10001,7 @@
     <w:p>
       <w:r>
         <w:pict w14:anchorId="797F9A84">
-          <v:shape id="_x0000_i1031" type="#_x0000_t75" style="width:237.65pt;height:255.95pt">
+          <v:shape id="_x0000_i1031" type="#_x0000_t75" style="width:237.8pt;height:255.8pt">
             <v:imagedata r:id="rId29" o:title="AD Login"/>
           </v:shape>
         </w:pict>
@@ -10803,7 +10026,7 @@
     <w:p>
       <w:r>
         <w:pict w14:anchorId="3F4F828A">
-          <v:shape id="_x0000_i1032" type="#_x0000_t75" style="width:290.9pt;height:154pt">
+          <v:shape id="_x0000_i1032" type="#_x0000_t75" style="width:290.75pt;height:153.8pt">
             <v:imagedata r:id="rId30" o:title="mockup"/>
           </v:shape>
         </w:pict>
@@ -11133,321 +10356,505 @@
           </w:p>
         </w:tc>
       </w:tr>
+    </w:tbl>
+    <w:p>
+      <w:pPr>
+        <w:rPr>
+          <w:rFonts w:ascii="Times New Roman" w:hAnsi="Times New Roman" w:cs="Times New Roman"/>
+          <w:color w:val="000000"/>
+          <w:sz w:val="18"/>
+          <w:szCs w:val="18"/>
+          <w:lang w:val="en-ID" w:eastAsia="en-ID"/>
+        </w:rPr>
+      </w:pPr>
+    </w:p>
+    <w:p>
+      <w:pPr>
+        <w:rPr>
+          <w:rFonts w:ascii="Times New Roman" w:hAnsi="Times New Roman" w:cs="Times New Roman"/>
+          <w:color w:val="000000"/>
+          <w:sz w:val="18"/>
+          <w:szCs w:val="18"/>
+          <w:lang w:eastAsia="en-ID"/>
+        </w:rPr>
+      </w:pPr>
+    </w:p>
+    <w:p/>
+    <w:p>
+      <w:pPr>
+        <w:pStyle w:val="Heading3"/>
+        <w:ind w:left="0"/>
+        <w:rPr>
+          <w:lang w:val="en-US"/>
+        </w:rPr>
+      </w:pPr>
+      <w:r>
+        <w:rPr>
+          <w:lang w:val="en-US"/>
+        </w:rPr>
+        <w:t>Action Control</w:t>
+      </w:r>
+    </w:p>
+    <w:p/>
+    <w:p/>
+    <w:tbl>
+      <w:tblPr>
+        <w:tblW w:w="0" w:type="auto"/>
+        <w:tblBorders>
+          <w:top w:val="single" w:sz="4" w:space="0" w:color="auto"/>
+          <w:left w:val="single" w:sz="4" w:space="0" w:color="auto"/>
+          <w:bottom w:val="single" w:sz="4" w:space="0" w:color="auto"/>
+          <w:right w:val="single" w:sz="4" w:space="0" w:color="auto"/>
+          <w:insideH w:val="single" w:sz="4" w:space="0" w:color="auto"/>
+          <w:insideV w:val="single" w:sz="4" w:space="0" w:color="auto"/>
+        </w:tblBorders>
+        <w:tblLook w:val="0000" w:firstRow="0" w:lastRow="0" w:firstColumn="0" w:lastColumn="0" w:noHBand="0" w:noVBand="0"/>
+      </w:tblPr>
+      <w:tblGrid>
+        <w:gridCol w:w="2003"/>
+        <w:gridCol w:w="2512"/>
+        <w:gridCol w:w="4835"/>
+      </w:tblGrid>
       <w:tr>
-        <w:trPr>
-          <w:trHeight w:val="773"/>
-        </w:trPr>
         <w:tc>
           <w:tcPr>
-            <w:tcW w:w="568" w:type="dxa"/>
-            <w:tcBorders>
-              <w:top w:val="single" w:sz="4" w:space="0" w:color="auto"/>
-              <w:left w:val="single" w:sz="4" w:space="0" w:color="auto"/>
-              <w:bottom w:val="single" w:sz="4" w:space="0" w:color="auto"/>
-              <w:right w:val="single" w:sz="4" w:space="0" w:color="auto"/>
-            </w:tcBorders>
+            <w:tcW w:w="2953" w:type="dxa"/>
+            <w:shd w:val="clear" w:color="auto" w:fill="A6A6A6"/>
           </w:tcPr>
-          <w:p/>
           <w:p>
+            <w:pPr>
+              <w:spacing w:line="276" w:lineRule="auto"/>
+              <w:rPr>
+                <w:rFonts w:cs="Times New Roman"/>
+                <w:b/>
+                <w:szCs w:val="24"/>
+              </w:rPr>
+            </w:pPr>
             <w:r>
-              <w:t>3</w:t>
-            </w:r>
-          </w:p>
-          <w:p/>
-        </w:tc>
-        <w:tc>
-          <w:tcPr>
-            <w:tcW w:w="2723" w:type="dxa"/>
-            <w:tcBorders>
-              <w:top w:val="single" w:sz="4" w:space="0" w:color="auto"/>
-              <w:left w:val="single" w:sz="4" w:space="0" w:color="auto"/>
-              <w:bottom w:val="single" w:sz="4" w:space="0" w:color="auto"/>
-              <w:right w:val="single" w:sz="4" w:space="0" w:color="auto"/>
-            </w:tcBorders>
-          </w:tcPr>
-          <w:p/>
-          <w:p>
-            <w:r>
-              <w:t>Email</w:t>
-            </w:r>
-          </w:p>
-          <w:p/>
-        </w:tc>
-        <w:tc>
-          <w:tcPr>
-            <w:tcW w:w="1576" w:type="dxa"/>
-            <w:tcBorders>
-              <w:top w:val="single" w:sz="4" w:space="0" w:color="auto"/>
-              <w:left w:val="single" w:sz="4" w:space="0" w:color="auto"/>
-              <w:bottom w:val="single" w:sz="4" w:space="0" w:color="auto"/>
-              <w:right w:val="single" w:sz="4" w:space="0" w:color="auto"/>
-            </w:tcBorders>
-          </w:tcPr>
-          <w:p/>
-          <w:p>
-            <w:r>
-              <w:t>APN</w:t>
+              <w:rPr>
+                <w:rFonts w:cs="Times New Roman"/>
+                <w:b/>
+                <w:szCs w:val="24"/>
+              </w:rPr>
+              <w:t>Abbreviation</w:t>
             </w:r>
           </w:p>
         </w:tc>
         <w:tc>
           <w:tcPr>
-            <w:tcW w:w="1003" w:type="dxa"/>
-            <w:tcBorders>
-              <w:top w:val="single" w:sz="4" w:space="0" w:color="auto"/>
-              <w:left w:val="single" w:sz="4" w:space="0" w:color="auto"/>
-              <w:bottom w:val="single" w:sz="4" w:space="0" w:color="auto"/>
-              <w:right w:val="single" w:sz="4" w:space="0" w:color="auto"/>
-            </w:tcBorders>
+            <w:tcW w:w="3860" w:type="dxa"/>
+            <w:shd w:val="clear" w:color="auto" w:fill="A6A6A6"/>
           </w:tcPr>
-          <w:p/>
           <w:p>
+            <w:pPr>
+              <w:spacing w:line="276" w:lineRule="auto"/>
+              <w:rPr>
+                <w:rFonts w:cs="Times New Roman"/>
+                <w:b/>
+                <w:szCs w:val="24"/>
+              </w:rPr>
+            </w:pPr>
             <w:r>
-              <w:t>255</w:t>
+              <w:rPr>
+                <w:rFonts w:cs="Times New Roman"/>
+                <w:b/>
+                <w:szCs w:val="24"/>
+              </w:rPr>
+              <w:t>Description</w:t>
             </w:r>
           </w:p>
         </w:tc>
         <w:tc>
           <w:tcPr>
-            <w:tcW w:w="3244" w:type="dxa"/>
-            <w:tcBorders>
-              <w:top w:val="single" w:sz="4" w:space="0" w:color="auto"/>
-              <w:left w:val="single" w:sz="4" w:space="0" w:color="auto"/>
-              <w:bottom w:val="single" w:sz="4" w:space="0" w:color="auto"/>
-              <w:right w:val="single" w:sz="4" w:space="0" w:color="auto"/>
-            </w:tcBorders>
+            <w:tcW w:w="2537" w:type="dxa"/>
+            <w:shd w:val="clear" w:color="auto" w:fill="A6A6A6"/>
           </w:tcPr>
-          <w:p/>
           <w:p>
+            <w:pPr>
+              <w:spacing w:line="276" w:lineRule="auto"/>
+              <w:jc w:val="center"/>
+              <w:rPr>
+                <w:rFonts w:cs="Times New Roman"/>
+                <w:b/>
+                <w:szCs w:val="24"/>
+              </w:rPr>
+            </w:pPr>
             <w:r>
-              <w:t>Kebutuhan database users</w:t>
+              <w:rPr>
+                <w:rFonts w:cs="Times New Roman"/>
+                <w:b/>
+                <w:szCs w:val="24"/>
+              </w:rPr>
+              <w:t>Action</w:t>
             </w:r>
           </w:p>
         </w:tc>
       </w:tr>
       <w:tr>
-        <w:trPr>
-          <w:trHeight w:val="773"/>
-        </w:trPr>
         <w:tc>
           <w:tcPr>
-            <w:tcW w:w="568" w:type="dxa"/>
-            <w:tcBorders>
-              <w:top w:val="single" w:sz="4" w:space="0" w:color="auto"/>
-              <w:left w:val="single" w:sz="4" w:space="0" w:color="auto"/>
-              <w:bottom w:val="single" w:sz="4" w:space="0" w:color="auto"/>
-              <w:right w:val="single" w:sz="4" w:space="0" w:color="auto"/>
-            </w:tcBorders>
+            <w:tcW w:w="2953" w:type="dxa"/>
+            <w:shd w:val="clear" w:color="auto" w:fill="auto"/>
           </w:tcPr>
-          <w:p/>
           <w:p>
             <w:r>
-              <w:t>4</w:t>
-            </w:r>
-          </w:p>
-          <w:p/>
-        </w:tc>
-        <w:tc>
-          <w:tcPr>
-            <w:tcW w:w="2723" w:type="dxa"/>
-            <w:tcBorders>
-              <w:top w:val="single" w:sz="4" w:space="0" w:color="auto"/>
-              <w:left w:val="single" w:sz="4" w:space="0" w:color="auto"/>
-              <w:bottom w:val="single" w:sz="4" w:space="0" w:color="auto"/>
-              <w:right w:val="single" w:sz="4" w:space="0" w:color="auto"/>
-            </w:tcBorders>
-          </w:tcPr>
-          <w:p/>
-          <w:p>
-            <w:r>
-              <w:t>Role</w:t>
+              <w:t>BTN</w:t>
             </w:r>
           </w:p>
         </w:tc>
         <w:tc>
           <w:tcPr>
-            <w:tcW w:w="1576" w:type="dxa"/>
-            <w:tcBorders>
-              <w:top w:val="single" w:sz="4" w:space="0" w:color="auto"/>
-              <w:left w:val="single" w:sz="4" w:space="0" w:color="auto"/>
-              <w:bottom w:val="single" w:sz="4" w:space="0" w:color="auto"/>
-              <w:right w:val="single" w:sz="4" w:space="0" w:color="auto"/>
-            </w:tcBorders>
+            <w:tcW w:w="3860" w:type="dxa"/>
+            <w:shd w:val="clear" w:color="auto" w:fill="auto"/>
           </w:tcPr>
-          <w:p/>
           <w:p>
             <w:r>
-              <w:t>APB</w:t>
+              <w:t>Button</w:t>
+            </w:r>
+          </w:p>
+          <w:p>
+            <w:r>
+              <w:rPr>
+                <w:noProof/>
+              </w:rPr>
+              <w:drawing>
+                <wp:inline distT="0" distB="0" distL="0" distR="0" wp14:anchorId="6AA5C133" wp14:editId="3E281CE9">
+                  <wp:extent cx="824345" cy="180109"/>
+                  <wp:effectExtent l="0" t="0" r="0" b="0"/>
+                  <wp:docPr id="19" name="Picture 19"/>
+                  <wp:cNvGraphicFramePr>
+                    <a:graphicFrameLocks xmlns:a="http://schemas.openxmlformats.org/drawingml/2006/main" noChangeAspect="1"/>
+                  </wp:cNvGraphicFramePr>
+                  <a:graphic xmlns:a="http://schemas.openxmlformats.org/drawingml/2006/main">
+                    <a:graphicData uri="http://schemas.openxmlformats.org/drawingml/2006/picture">
+                      <pic:pic xmlns:pic="http://schemas.openxmlformats.org/drawingml/2006/picture">
+                        <pic:nvPicPr>
+                          <pic:cNvPr id="1" name=""/>
+                          <pic:cNvPicPr/>
+                        </pic:nvPicPr>
+                        <pic:blipFill rotWithShape="1">
+                          <a:blip r:embed="rId31"/>
+                          <a:srcRect l="43007" t="62782" r="43120" b="31829"/>
+                          <a:stretch/>
+                        </pic:blipFill>
+                        <pic:spPr bwMode="auto">
+                          <a:xfrm>
+                            <a:off x="0" y="0"/>
+                            <a:ext cx="824345" cy="180109"/>
+                          </a:xfrm>
+                          <a:prstGeom prst="rect">
+                            <a:avLst/>
+                          </a:prstGeom>
+                          <a:ln>
+                            <a:noFill/>
+                          </a:ln>
+                          <a:extLst>
+                            <a:ext uri="{53640926-AAD7-44D8-BBD7-CCE9431645EC}">
+                              <a14:shadowObscured xmlns:a14="http://schemas.microsoft.com/office/drawing/2010/main"/>
+                            </a:ext>
+                          </a:extLst>
+                        </pic:spPr>
+                      </pic:pic>
+                    </a:graphicData>
+                  </a:graphic>
+                </wp:inline>
+              </w:drawing>
             </w:r>
           </w:p>
         </w:tc>
         <w:tc>
           <w:tcPr>
-            <w:tcW w:w="1003" w:type="dxa"/>
-            <w:tcBorders>
-              <w:top w:val="single" w:sz="4" w:space="0" w:color="auto"/>
-              <w:left w:val="single" w:sz="4" w:space="0" w:color="auto"/>
-              <w:bottom w:val="single" w:sz="4" w:space="0" w:color="auto"/>
-              <w:right w:val="single" w:sz="4" w:space="0" w:color="auto"/>
-            </w:tcBorders>
+            <w:tcW w:w="2537" w:type="dxa"/>
           </w:tcPr>
-          <w:p/>
           <w:p>
+            <w:pPr>
+              <w:widowControl/>
+              <w:shd w:val="clear" w:color="auto" w:fill="272822"/>
+              <w:autoSpaceDE/>
+              <w:autoSpaceDN/>
+              <w:adjustRightInd/>
+              <w:spacing w:line="285" w:lineRule="atLeast"/>
+              <w:jc w:val="left"/>
+              <w:rPr>
+                <w:rFonts w:ascii="Consolas" w:hAnsi="Consolas" w:cs="Times New Roman"/>
+                <w:color w:val="F8F8F2"/>
+                <w:sz w:val="21"/>
+                <w:szCs w:val="21"/>
+              </w:rPr>
+            </w:pPr>
             <w:r>
-              <w:t>255</w:t>
+              <w:rPr>
+                <w:rFonts w:ascii="Consolas" w:hAnsi="Consolas" w:cs="Times New Roman"/>
+                <w:color w:val="F92672"/>
+                <w:sz w:val="21"/>
+                <w:szCs w:val="21"/>
+              </w:rPr>
+              <w:t>if</w:t>
+            </w:r>
+            <w:r>
+              <w:rPr>
+                <w:rFonts w:ascii="Consolas" w:hAnsi="Consolas" w:cs="Times New Roman"/>
+                <w:color w:val="F8F8F2"/>
+                <w:sz w:val="21"/>
+                <w:szCs w:val="21"/>
+              </w:rPr>
+              <w:t xml:space="preserve"> (role </w:t>
+            </w:r>
+            <w:r>
+              <w:rPr>
+                <w:rFonts w:ascii="Consolas" w:hAnsi="Consolas" w:cs="Times New Roman"/>
+                <w:color w:val="F92672"/>
+                <w:sz w:val="21"/>
+                <w:szCs w:val="21"/>
+              </w:rPr>
+              <w:t>==</w:t>
+            </w:r>
+            <w:r>
+              <w:rPr>
+                <w:rFonts w:ascii="Consolas" w:hAnsi="Consolas" w:cs="Times New Roman"/>
+                <w:color w:val="F8F8F2"/>
+                <w:sz w:val="21"/>
+                <w:szCs w:val="21"/>
+              </w:rPr>
+              <w:t xml:space="preserve"> </w:t>
+            </w:r>
+            <w:r>
+              <w:rPr>
+                <w:rFonts w:ascii="Consolas" w:hAnsi="Consolas" w:cs="Times New Roman"/>
+                <w:color w:val="E6DB74"/>
+                <w:sz w:val="21"/>
+                <w:szCs w:val="21"/>
+              </w:rPr>
+              <w:t>"USER_TYPE_ADMIN"</w:t>
+            </w:r>
+            <w:r>
+              <w:rPr>
+                <w:rFonts w:ascii="Consolas" w:hAnsi="Consolas" w:cs="Times New Roman"/>
+                <w:color w:val="F8F8F2"/>
+                <w:sz w:val="21"/>
+                <w:szCs w:val="21"/>
+              </w:rPr>
+              <w:t>) {</w:t>
             </w:r>
           </w:p>
-        </w:tc>
-        <w:tc>
-          <w:tcPr>
-            <w:tcW w:w="3244" w:type="dxa"/>
-            <w:tcBorders>
-              <w:top w:val="single" w:sz="4" w:space="0" w:color="auto"/>
-              <w:left w:val="single" w:sz="4" w:space="0" w:color="auto"/>
-              <w:bottom w:val="single" w:sz="4" w:space="0" w:color="auto"/>
-              <w:right w:val="single" w:sz="4" w:space="0" w:color="auto"/>
-            </w:tcBorders>
-          </w:tcPr>
-          <w:p/>
           <w:p>
+            <w:pPr>
+              <w:widowControl/>
+              <w:shd w:val="clear" w:color="auto" w:fill="272822"/>
+              <w:autoSpaceDE/>
+              <w:autoSpaceDN/>
+              <w:adjustRightInd/>
+              <w:spacing w:line="285" w:lineRule="atLeast"/>
+              <w:jc w:val="left"/>
+              <w:rPr>
+                <w:rFonts w:ascii="Consolas" w:hAnsi="Consolas" w:cs="Times New Roman"/>
+                <w:color w:val="F8F8F2"/>
+                <w:sz w:val="21"/>
+                <w:szCs w:val="21"/>
+              </w:rPr>
+            </w:pPr>
             <w:r>
-              <w:t>Role memilki 3 pilihan yaitu Dokter,Resepsionis,dan Super Admin</w:t>
+              <w:rPr>
+                <w:rFonts w:ascii="Consolas" w:hAnsi="Consolas" w:cs="Times New Roman"/>
+                <w:color w:val="F8F8F2"/>
+                <w:sz w:val="21"/>
+                <w:szCs w:val="21"/>
+              </w:rPr>
+              <w:t xml:space="preserve">                </w:t>
+            </w:r>
+            <w:r>
+              <w:rPr>
+                <w:rFonts w:ascii="Consolas" w:hAnsi="Consolas" w:cs="Times New Roman"/>
+                <w:color w:val="A6E22E"/>
+                <w:sz w:val="21"/>
+                <w:szCs w:val="21"/>
+              </w:rPr>
+              <w:t>navigate</w:t>
+            </w:r>
+            <w:r>
+              <w:rPr>
+                <w:rFonts w:ascii="Consolas" w:hAnsi="Consolas" w:cs="Times New Roman"/>
+                <w:color w:val="F8F8F2"/>
+                <w:sz w:val="21"/>
+                <w:szCs w:val="21"/>
+              </w:rPr>
+              <w:t>(</w:t>
+            </w:r>
+            <w:r>
+              <w:rPr>
+                <w:rFonts w:ascii="Consolas" w:hAnsi="Consolas" w:cs="Times New Roman"/>
+                <w:color w:val="E6DB74"/>
+                <w:sz w:val="21"/>
+                <w:szCs w:val="21"/>
+              </w:rPr>
+              <w:t>"/</w:t>
+            </w:r>
+            <w:proofErr w:type="spellStart"/>
+            <w:r>
+              <w:rPr>
+                <w:rFonts w:ascii="Consolas" w:hAnsi="Consolas" w:cs="Times New Roman"/>
+                <w:color w:val="E6DB74"/>
+                <w:sz w:val="21"/>
+                <w:szCs w:val="21"/>
+              </w:rPr>
+              <w:t>SuperAdmin</w:t>
+            </w:r>
+            <w:proofErr w:type="spellEnd"/>
+            <w:r>
+              <w:rPr>
+                <w:rFonts w:ascii="Consolas" w:hAnsi="Consolas" w:cs="Times New Roman"/>
+                <w:color w:val="E6DB74"/>
+                <w:sz w:val="21"/>
+                <w:szCs w:val="21"/>
+              </w:rPr>
+              <w:t>"</w:t>
+            </w:r>
+            <w:r>
+              <w:rPr>
+                <w:rFonts w:ascii="Consolas" w:hAnsi="Consolas" w:cs="Times New Roman"/>
+                <w:color w:val="F8F8F2"/>
+                <w:sz w:val="21"/>
+                <w:szCs w:val="21"/>
+              </w:rPr>
+              <w:t>);</w:t>
             </w:r>
           </w:p>
-        </w:tc>
-      </w:tr>
-      <w:tr>
-        <w:trPr>
-          <w:trHeight w:val="773"/>
-        </w:trPr>
-        <w:tc>
-          <w:tcPr>
-            <w:tcW w:w="568" w:type="dxa"/>
-            <w:tcBorders>
-              <w:top w:val="single" w:sz="4" w:space="0" w:color="auto"/>
-              <w:left w:val="single" w:sz="4" w:space="0" w:color="auto"/>
-              <w:bottom w:val="single" w:sz="4" w:space="0" w:color="auto"/>
-              <w:right w:val="single" w:sz="4" w:space="0" w:color="auto"/>
-            </w:tcBorders>
-          </w:tcPr>
-          <w:p/>
           <w:p>
+            <w:pPr>
+              <w:widowControl/>
+              <w:shd w:val="clear" w:color="auto" w:fill="272822"/>
+              <w:autoSpaceDE/>
+              <w:autoSpaceDN/>
+              <w:adjustRightInd/>
+              <w:spacing w:line="285" w:lineRule="atLeast"/>
+              <w:jc w:val="left"/>
+              <w:rPr>
+                <w:rFonts w:ascii="Consolas" w:hAnsi="Consolas" w:cs="Times New Roman"/>
+                <w:color w:val="F8F8F2"/>
+                <w:sz w:val="21"/>
+                <w:szCs w:val="21"/>
+              </w:rPr>
+            </w:pPr>
             <w:r>
-              <w:t>5</w:t>
+              <w:rPr>
+                <w:rFonts w:ascii="Consolas" w:hAnsi="Consolas" w:cs="Times New Roman"/>
+                <w:color w:val="F8F8F2"/>
+                <w:sz w:val="21"/>
+                <w:szCs w:val="21"/>
+              </w:rPr>
+              <w:t xml:space="preserve">            } </w:t>
+            </w:r>
+            <w:r>
+              <w:rPr>
+                <w:rFonts w:ascii="Consolas" w:hAnsi="Consolas" w:cs="Times New Roman"/>
+                <w:color w:val="F92672"/>
+                <w:sz w:val="21"/>
+                <w:szCs w:val="21"/>
+              </w:rPr>
+              <w:t>else</w:t>
+            </w:r>
+            <w:r>
+              <w:rPr>
+                <w:rFonts w:ascii="Consolas" w:hAnsi="Consolas" w:cs="Times New Roman"/>
+                <w:color w:val="F8F8F2"/>
+                <w:sz w:val="21"/>
+                <w:szCs w:val="21"/>
+              </w:rPr>
+              <w:t xml:space="preserve"> {</w:t>
+            </w:r>
+          </w:p>
+          <w:p>
+            <w:pPr>
+              <w:widowControl/>
+              <w:shd w:val="clear" w:color="auto" w:fill="272822"/>
+              <w:autoSpaceDE/>
+              <w:autoSpaceDN/>
+              <w:adjustRightInd/>
+              <w:spacing w:line="285" w:lineRule="atLeast"/>
+              <w:jc w:val="left"/>
+              <w:rPr>
+                <w:rFonts w:ascii="Consolas" w:hAnsi="Consolas" w:cs="Times New Roman"/>
+                <w:color w:val="F8F8F2"/>
+                <w:sz w:val="21"/>
+                <w:szCs w:val="21"/>
+              </w:rPr>
+            </w:pPr>
+            <w:r>
+              <w:rPr>
+                <w:rFonts w:ascii="Consolas" w:hAnsi="Consolas" w:cs="Times New Roman"/>
+                <w:color w:val="F8F8F2"/>
+                <w:sz w:val="21"/>
+                <w:szCs w:val="21"/>
+              </w:rPr>
+              <w:t xml:space="preserve">                </w:t>
+            </w:r>
+            <w:r>
+              <w:rPr>
+                <w:rFonts w:ascii="Consolas" w:hAnsi="Consolas" w:cs="Times New Roman"/>
+                <w:color w:val="A6E22E"/>
+                <w:sz w:val="21"/>
+                <w:szCs w:val="21"/>
+              </w:rPr>
+              <w:t>navigate</w:t>
+            </w:r>
+            <w:r>
+              <w:rPr>
+                <w:rFonts w:ascii="Consolas" w:hAnsi="Consolas" w:cs="Times New Roman"/>
+                <w:color w:val="F8F8F2"/>
+                <w:sz w:val="21"/>
+                <w:szCs w:val="21"/>
+              </w:rPr>
+              <w:t>(</w:t>
+            </w:r>
+            <w:r>
+              <w:rPr>
+                <w:rFonts w:ascii="Consolas" w:hAnsi="Consolas" w:cs="Times New Roman"/>
+                <w:color w:val="E6DB74"/>
+                <w:sz w:val="21"/>
+                <w:szCs w:val="21"/>
+              </w:rPr>
+              <w:t>"/Doctors"</w:t>
+            </w:r>
+            <w:r>
+              <w:rPr>
+                <w:rFonts w:ascii="Consolas" w:hAnsi="Consolas" w:cs="Times New Roman"/>
+                <w:color w:val="F8F8F2"/>
+                <w:sz w:val="21"/>
+                <w:szCs w:val="21"/>
+              </w:rPr>
+              <w:t>);</w:t>
+            </w:r>
+          </w:p>
+          <w:p>
+            <w:pPr>
+              <w:widowControl/>
+              <w:shd w:val="clear" w:color="auto" w:fill="272822"/>
+              <w:autoSpaceDE/>
+              <w:autoSpaceDN/>
+              <w:adjustRightInd/>
+              <w:spacing w:line="285" w:lineRule="atLeast"/>
+              <w:jc w:val="left"/>
+              <w:rPr>
+                <w:rFonts w:ascii="Consolas" w:hAnsi="Consolas" w:cs="Times New Roman"/>
+                <w:color w:val="F8F8F2"/>
+                <w:sz w:val="21"/>
+                <w:szCs w:val="21"/>
+              </w:rPr>
+            </w:pPr>
+            <w:r>
+              <w:rPr>
+                <w:rFonts w:ascii="Consolas" w:hAnsi="Consolas" w:cs="Times New Roman"/>
+                <w:color w:val="F8F8F2"/>
+                <w:sz w:val="21"/>
+                <w:szCs w:val="21"/>
+              </w:rPr>
+              <w:t>            }</w:t>
             </w:r>
           </w:p>
           <w:p/>
         </w:tc>
-        <w:tc>
-          <w:tcPr>
-            <w:tcW w:w="2723" w:type="dxa"/>
-            <w:tcBorders>
-              <w:top w:val="single" w:sz="4" w:space="0" w:color="auto"/>
-              <w:left w:val="single" w:sz="4" w:space="0" w:color="auto"/>
-              <w:bottom w:val="single" w:sz="4" w:space="0" w:color="auto"/>
-              <w:right w:val="single" w:sz="4" w:space="0" w:color="auto"/>
-            </w:tcBorders>
-          </w:tcPr>
-          <w:p/>
-          <w:p>
-            <w:r>
-              <w:t>Doctors Id</w:t>
-            </w:r>
-          </w:p>
-        </w:tc>
-        <w:tc>
-          <w:tcPr>
-            <w:tcW w:w="1576" w:type="dxa"/>
-            <w:tcBorders>
-              <w:top w:val="single" w:sz="4" w:space="0" w:color="auto"/>
-              <w:left w:val="single" w:sz="4" w:space="0" w:color="auto"/>
-              <w:bottom w:val="single" w:sz="4" w:space="0" w:color="auto"/>
-              <w:right w:val="single" w:sz="4" w:space="0" w:color="auto"/>
-            </w:tcBorders>
-          </w:tcPr>
-          <w:p/>
-          <w:p>
-            <w:r>
-              <w:t>NUM</w:t>
-            </w:r>
-          </w:p>
-        </w:tc>
-        <w:tc>
-          <w:tcPr>
-            <w:tcW w:w="1003" w:type="dxa"/>
-            <w:tcBorders>
-              <w:top w:val="single" w:sz="4" w:space="0" w:color="auto"/>
-              <w:left w:val="single" w:sz="4" w:space="0" w:color="auto"/>
-              <w:bottom w:val="single" w:sz="4" w:space="0" w:color="auto"/>
-              <w:right w:val="single" w:sz="4" w:space="0" w:color="auto"/>
-            </w:tcBorders>
-          </w:tcPr>
-          <w:p/>
-          <w:p>
-            <w:r>
-              <w:t>11</w:t>
-            </w:r>
-          </w:p>
-        </w:tc>
-        <w:tc>
-          <w:tcPr>
-            <w:tcW w:w="3244" w:type="dxa"/>
-            <w:tcBorders>
-              <w:top w:val="single" w:sz="4" w:space="0" w:color="auto"/>
-              <w:left w:val="single" w:sz="4" w:space="0" w:color="auto"/>
-              <w:bottom w:val="single" w:sz="4" w:space="0" w:color="auto"/>
-              <w:right w:val="single" w:sz="4" w:space="0" w:color="auto"/>
-            </w:tcBorders>
-          </w:tcPr>
-          <w:p/>
-          <w:p>
-            <w:r>
-              <w:t xml:space="preserve"> Penghubung relasi antara dokter dengan users</w:t>
-            </w:r>
-          </w:p>
-        </w:tc>
       </w:tr>
     </w:tbl>
-    <w:p>
-      <w:pPr>
-        <w:rPr>
-          <w:rFonts w:ascii="Times New Roman" w:hAnsi="Times New Roman" w:cs="Times New Roman"/>
-          <w:color w:val="000000"/>
-          <w:sz w:val="18"/>
-          <w:szCs w:val="18"/>
-          <w:lang w:val="en-ID" w:eastAsia="en-ID"/>
-        </w:rPr>
-      </w:pPr>
-    </w:p>
-    <w:p>
-      <w:pPr>
-        <w:rPr>
-          <w:rFonts w:ascii="Times New Roman" w:hAnsi="Times New Roman" w:cs="Times New Roman"/>
-          <w:color w:val="000000"/>
-          <w:sz w:val="18"/>
-          <w:szCs w:val="18"/>
-          <w:lang w:eastAsia="en-ID"/>
-        </w:rPr>
-      </w:pPr>
-    </w:p>
-    <w:p/>
-    <w:p>
-      <w:pPr>
-        <w:pStyle w:val="Heading3"/>
-        <w:ind w:left="0"/>
-        <w:rPr>
-          <w:lang w:val="en-US"/>
-        </w:rPr>
-      </w:pPr>
-      <w:r>
-        <w:rPr>
-          <w:lang w:val="en-US"/>
-        </w:rPr>
-        <w:t>Action Control</w:t>
-      </w:r>
-    </w:p>
-    <w:p/>
-    <w:p/>
     <w:p/>
     <w:p/>
     <w:p/>
@@ -11541,7 +10948,7 @@
                     </pic:cNvPicPr>
                   </pic:nvPicPr>
                   <pic:blipFill>
-                    <a:blip r:embed="rId31" cstate="print">
+                    <a:blip r:embed="rId32" cstate="print">
                       <a:extLst>
                         <a:ext uri="{28A0092B-C50C-407E-A947-70E740481C1C}">
                           <a14:useLocalDpi xmlns:a14="http://schemas.microsoft.com/office/drawing/2010/main" val="0"/>
@@ -11611,7 +11018,7 @@
                     </pic:cNvPicPr>
                   </pic:nvPicPr>
                   <pic:blipFill>
-                    <a:blip r:embed="rId32">
+                    <a:blip r:embed="rId33">
                       <a:extLst>
                         <a:ext uri="{28A0092B-C50C-407E-A947-70E740481C1C}">
                           <a14:useLocalDpi xmlns:a14="http://schemas.microsoft.com/office/drawing/2010/main" val="0"/>
@@ -11666,7 +11073,7 @@
                     </pic:cNvPicPr>
                   </pic:nvPicPr>
                   <pic:blipFill>
-                    <a:blip r:embed="rId33">
+                    <a:blip r:embed="rId34">
                       <a:extLst>
                         <a:ext uri="{28A0092B-C50C-407E-A947-70E740481C1C}">
                           <a14:useLocalDpi xmlns:a14="http://schemas.microsoft.com/office/drawing/2010/main" val="0"/>
@@ -11697,6 +11104,8 @@
           </wp:inline>
         </w:drawing>
       </w:r>
+      <w:bookmarkStart w:id="49" w:name="_GoBack"/>
+      <w:bookmarkEnd w:id="49"/>
     </w:p>
     <w:p>
       <w:pPr>
@@ -11714,14 +11123,20 @@
       <w:pPr>
         <w:pStyle w:val="Heading3"/>
         <w:ind w:left="0"/>
-      </w:pPr>
-      <w:r>
         <w:rPr>
           <w:lang w:val="en-US"/>
         </w:rPr>
+      </w:pPr>
+      <w:r>
+        <w:rPr>
+          <w:lang w:val="en-US"/>
+        </w:rPr>
         <w:t>Field Description</w:t>
       </w:r>
     </w:p>
+    <w:p/>
+    <w:p/>
+    <w:p/>
     <w:p>
       <w:pPr>
         <w:pStyle w:val="Heading3"/>
@@ -11734,10 +11149,298 @@
         <w:rPr>
           <w:lang w:val="en-US"/>
         </w:rPr>
+        <w:lastRenderedPageBreak/>
         <w:t>Action Control</w:t>
       </w:r>
     </w:p>
+    <w:tbl>
+      <w:tblPr>
+        <w:tblW w:w="0" w:type="auto"/>
+        <w:tblBorders>
+          <w:top w:val="single" w:sz="4" w:space="0" w:color="auto"/>
+          <w:left w:val="single" w:sz="4" w:space="0" w:color="auto"/>
+          <w:bottom w:val="single" w:sz="4" w:space="0" w:color="auto"/>
+          <w:right w:val="single" w:sz="4" w:space="0" w:color="auto"/>
+          <w:insideH w:val="single" w:sz="4" w:space="0" w:color="auto"/>
+          <w:insideV w:val="single" w:sz="4" w:space="0" w:color="auto"/>
+        </w:tblBorders>
+        <w:tblLook w:val="0000" w:firstRow="0" w:lastRow="0" w:firstColumn="0" w:lastColumn="0" w:noHBand="0" w:noVBand="0"/>
+      </w:tblPr>
+      <w:tblGrid>
+        <w:gridCol w:w="2003"/>
+        <w:gridCol w:w="2512"/>
+        <w:gridCol w:w="4835"/>
+      </w:tblGrid>
+      <w:tr>
+        <w:tc>
+          <w:tcPr>
+            <w:tcW w:w="2003" w:type="dxa"/>
+            <w:shd w:val="clear" w:color="auto" w:fill="A6A6A6"/>
+          </w:tcPr>
+          <w:p>
+            <w:pPr>
+              <w:spacing w:line="276" w:lineRule="auto"/>
+              <w:rPr>
+                <w:rFonts w:cs="Times New Roman"/>
+                <w:b/>
+                <w:szCs w:val="24"/>
+              </w:rPr>
+            </w:pPr>
+            <w:r>
+              <w:rPr>
+                <w:rFonts w:cs="Times New Roman"/>
+                <w:b/>
+                <w:szCs w:val="24"/>
+              </w:rPr>
+              <w:t>Abbreviation</w:t>
+            </w:r>
+          </w:p>
+        </w:tc>
+        <w:tc>
+          <w:tcPr>
+            <w:tcW w:w="2512" w:type="dxa"/>
+            <w:shd w:val="clear" w:color="auto" w:fill="A6A6A6"/>
+          </w:tcPr>
+          <w:p>
+            <w:pPr>
+              <w:spacing w:line="276" w:lineRule="auto"/>
+              <w:rPr>
+                <w:rFonts w:cs="Times New Roman"/>
+                <w:b/>
+                <w:szCs w:val="24"/>
+              </w:rPr>
+            </w:pPr>
+            <w:r>
+              <w:rPr>
+                <w:rFonts w:cs="Times New Roman"/>
+                <w:b/>
+                <w:szCs w:val="24"/>
+              </w:rPr>
+              <w:t>Description</w:t>
+            </w:r>
+          </w:p>
+        </w:tc>
+        <w:tc>
+          <w:tcPr>
+            <w:tcW w:w="4835" w:type="dxa"/>
+            <w:shd w:val="clear" w:color="auto" w:fill="A6A6A6"/>
+          </w:tcPr>
+          <w:p>
+            <w:pPr>
+              <w:spacing w:line="276" w:lineRule="auto"/>
+              <w:jc w:val="center"/>
+              <w:rPr>
+                <w:rFonts w:cs="Times New Roman"/>
+                <w:b/>
+                <w:szCs w:val="24"/>
+              </w:rPr>
+            </w:pPr>
+            <w:r>
+              <w:rPr>
+                <w:rFonts w:cs="Times New Roman"/>
+                <w:b/>
+                <w:szCs w:val="24"/>
+              </w:rPr>
+              <w:t>Action</w:t>
+            </w:r>
+          </w:p>
+        </w:tc>
+      </w:tr>
+      <w:tr>
+        <w:tc>
+          <w:tcPr>
+            <w:tcW w:w="2003" w:type="dxa"/>
+            <w:shd w:val="clear" w:color="auto" w:fill="auto"/>
+          </w:tcPr>
+          <w:p>
+            <w:r>
+              <w:t>BTN</w:t>
+            </w:r>
+          </w:p>
+        </w:tc>
+        <w:tc>
+          <w:tcPr>
+            <w:tcW w:w="2512" w:type="dxa"/>
+            <w:shd w:val="clear" w:color="auto" w:fill="auto"/>
+          </w:tcPr>
+          <w:p>
+            <w:r>
+              <w:t>Button</w:t>
+            </w:r>
+          </w:p>
+          <w:p>
+            <w:r>
+              <w:rPr>
+                <w:noProof/>
+              </w:rPr>
+              <w:drawing>
+                <wp:inline distT="0" distB="0" distL="0" distR="0" wp14:anchorId="02042CAF" wp14:editId="7A9C6FC9">
+                  <wp:extent cx="678572" cy="256021"/>
+                  <wp:effectExtent l="0" t="0" r="7620" b="0"/>
+                  <wp:docPr id="21" name="Picture 21"/>
+                  <wp:cNvGraphicFramePr>
+                    <a:graphicFrameLocks xmlns:a="http://schemas.openxmlformats.org/drawingml/2006/main" noChangeAspect="1"/>
+                  </wp:cNvGraphicFramePr>
+                  <a:graphic xmlns:a="http://schemas.openxmlformats.org/drawingml/2006/main">
+                    <a:graphicData uri="http://schemas.openxmlformats.org/drawingml/2006/picture">
+                      <pic:pic xmlns:pic="http://schemas.openxmlformats.org/drawingml/2006/picture">
+                        <pic:nvPicPr>
+                          <pic:cNvPr id="1" name=""/>
+                          <pic:cNvPicPr/>
+                        </pic:nvPicPr>
+                        <pic:blipFill rotWithShape="1">
+                          <a:blip r:embed="rId35"/>
+                          <a:srcRect t="11816" r="88578" b="80523"/>
+                          <a:stretch/>
+                        </pic:blipFill>
+                        <pic:spPr bwMode="auto">
+                          <a:xfrm>
+                            <a:off x="0" y="0"/>
+                            <a:ext cx="678872" cy="256134"/>
+                          </a:xfrm>
+                          <a:prstGeom prst="rect">
+                            <a:avLst/>
+                          </a:prstGeom>
+                          <a:ln>
+                            <a:noFill/>
+                          </a:ln>
+                          <a:extLst>
+                            <a:ext uri="{53640926-AAD7-44D8-BBD7-CCE9431645EC}">
+                              <a14:shadowObscured xmlns:a14="http://schemas.microsoft.com/office/drawing/2010/main"/>
+                            </a:ext>
+                          </a:extLst>
+                        </pic:spPr>
+                      </pic:pic>
+                    </a:graphicData>
+                  </a:graphic>
+                </wp:inline>
+              </w:drawing>
+            </w:r>
+          </w:p>
+        </w:tc>
+        <w:tc>
+          <w:tcPr>
+            <w:tcW w:w="4835" w:type="dxa"/>
+          </w:tcPr>
+          <w:p>
+            <w:pPr>
+              <w:widowControl/>
+              <w:shd w:val="clear" w:color="auto" w:fill="272822"/>
+              <w:autoSpaceDE/>
+              <w:autoSpaceDN/>
+              <w:adjustRightInd/>
+              <w:spacing w:line="285" w:lineRule="atLeast"/>
+              <w:jc w:val="left"/>
+            </w:pPr>
+            <w:r>
+              <w:t>/</w:t>
+            </w:r>
+            <w:proofErr w:type="spellStart"/>
+            <w:r>
+              <w:t>EditUser</w:t>
+            </w:r>
+            <w:proofErr w:type="spellEnd"/>
+          </w:p>
+        </w:tc>
+      </w:tr>
+      <w:tr>
+        <w:tc>
+          <w:tcPr>
+            <w:tcW w:w="2003" w:type="dxa"/>
+            <w:shd w:val="clear" w:color="auto" w:fill="auto"/>
+          </w:tcPr>
+          <w:p>
+            <w:r>
+              <w:t>BTN</w:t>
+            </w:r>
+          </w:p>
+        </w:tc>
+        <w:tc>
+          <w:tcPr>
+            <w:tcW w:w="2512" w:type="dxa"/>
+            <w:shd w:val="clear" w:color="auto" w:fill="auto"/>
+          </w:tcPr>
+          <w:p>
+            <w:r>
+              <w:t>Button</w:t>
+            </w:r>
+          </w:p>
+          <w:p>
+            <w:r>
+              <w:rPr>
+                <w:noProof/>
+              </w:rPr>
+              <w:drawing>
+                <wp:inline distT="0" distB="0" distL="0" distR="0" wp14:anchorId="546FCF66" wp14:editId="1A744B27">
+                  <wp:extent cx="401782" cy="354514"/>
+                  <wp:effectExtent l="0" t="0" r="0" b="7620"/>
+                  <wp:docPr id="22" name="Picture 22"/>
+                  <wp:cNvGraphicFramePr>
+                    <a:graphicFrameLocks xmlns:a="http://schemas.openxmlformats.org/drawingml/2006/main" noChangeAspect="1"/>
+                  </wp:cNvGraphicFramePr>
+                  <a:graphic xmlns:a="http://schemas.openxmlformats.org/drawingml/2006/main">
+                    <a:graphicData uri="http://schemas.openxmlformats.org/drawingml/2006/picture">
+                      <pic:pic xmlns:pic="http://schemas.openxmlformats.org/drawingml/2006/picture">
+                        <pic:nvPicPr>
+                          <pic:cNvPr id="1" name=""/>
+                          <pic:cNvPicPr/>
+                        </pic:nvPicPr>
+                        <pic:blipFill rotWithShape="1">
+                          <a:blip r:embed="rId35"/>
+                          <a:srcRect l="95125" t="12822" b="79531"/>
+                          <a:stretch/>
+                        </pic:blipFill>
+                        <pic:spPr bwMode="auto">
+                          <a:xfrm>
+                            <a:off x="0" y="0"/>
+                            <a:ext cx="404995" cy="357349"/>
+                          </a:xfrm>
+                          <a:prstGeom prst="rect">
+                            <a:avLst/>
+                          </a:prstGeom>
+                          <a:ln>
+                            <a:noFill/>
+                          </a:ln>
+                          <a:extLst>
+                            <a:ext uri="{53640926-AAD7-44D8-BBD7-CCE9431645EC}">
+                              <a14:shadowObscured xmlns:a14="http://schemas.microsoft.com/office/drawing/2010/main"/>
+                            </a:ext>
+                          </a:extLst>
+                        </pic:spPr>
+                      </pic:pic>
+                    </a:graphicData>
+                  </a:graphic>
+                </wp:inline>
+              </w:drawing>
+            </w:r>
+          </w:p>
+        </w:tc>
+        <w:tc>
+          <w:tcPr>
+            <w:tcW w:w="4835" w:type="dxa"/>
+          </w:tcPr>
+          <w:p>
+            <w:pPr>
+              <w:widowControl/>
+              <w:shd w:val="clear" w:color="auto" w:fill="272822"/>
+              <w:autoSpaceDE/>
+              <w:autoSpaceDN/>
+              <w:adjustRightInd/>
+              <w:spacing w:line="285" w:lineRule="atLeast"/>
+              <w:jc w:val="left"/>
+              <w:rPr>
+                <w:rFonts w:ascii="Consolas" w:hAnsi="Consolas" w:cs="Times New Roman"/>
+                <w:color w:val="F92672"/>
+                <w:sz w:val="21"/>
+                <w:szCs w:val="21"/>
+              </w:rPr>
+            </w:pPr>
+          </w:p>
+        </w:tc>
+      </w:tr>
+    </w:tbl>
     <w:p/>
+    <w:p/>
     <w:p>
       <w:pPr>
         <w:pStyle w:val="Heading2"/>
@@ -11749,7 +11452,6 @@
         <w:rPr>
           <w:highlight w:val="yellow"/>
         </w:rPr>
-        <w:lastRenderedPageBreak/>
         <w:t>Halaman</w:t>
       </w:r>
       <w:r>
@@ -11797,7 +11499,7 @@
                     </pic:cNvPicPr>
                   </pic:nvPicPr>
                   <pic:blipFill>
-                    <a:blip r:embed="rId31" cstate="print">
+                    <a:blip r:embed="rId32" cstate="print">
                       <a:extLst>
                         <a:ext uri="{28A0092B-C50C-407E-A947-70E740481C1C}">
                           <a14:useLocalDpi xmlns:a14="http://schemas.microsoft.com/office/drawing/2010/main" val="0"/>
@@ -11867,7 +11569,7 @@
                     </pic:cNvPicPr>
                   </pic:nvPicPr>
                   <pic:blipFill>
-                    <a:blip r:embed="rId34">
+                    <a:blip r:embed="rId36">
                       <a:extLst>
                         <a:ext uri="{28A0092B-C50C-407E-A947-70E740481C1C}">
                           <a14:useLocalDpi xmlns:a14="http://schemas.microsoft.com/office/drawing/2010/main" val="0"/>
@@ -11938,7 +11640,7 @@
                     </pic:cNvPicPr>
                   </pic:nvPicPr>
                   <pic:blipFill>
-                    <a:blip r:embed="rId35">
+                    <a:blip r:embed="rId37">
                       <a:extLst>
                         <a:ext uri="{28A0092B-C50C-407E-A947-70E740481C1C}">
                           <a14:useLocalDpi xmlns:a14="http://schemas.microsoft.com/office/drawing/2010/main" val="0"/>
@@ -11997,7 +11699,264 @@
         <w:t>Action Control</w:t>
       </w:r>
     </w:p>
+    <w:tbl>
+      <w:tblPr>
+        <w:tblW w:w="0" w:type="auto"/>
+        <w:tblBorders>
+          <w:top w:val="single" w:sz="4" w:space="0" w:color="auto"/>
+          <w:left w:val="single" w:sz="4" w:space="0" w:color="auto"/>
+          <w:bottom w:val="single" w:sz="4" w:space="0" w:color="auto"/>
+          <w:right w:val="single" w:sz="4" w:space="0" w:color="auto"/>
+          <w:insideH w:val="single" w:sz="4" w:space="0" w:color="auto"/>
+          <w:insideV w:val="single" w:sz="4" w:space="0" w:color="auto"/>
+        </w:tblBorders>
+        <w:tblLook w:val="0000" w:firstRow="0" w:lastRow="0" w:firstColumn="0" w:lastColumn="0" w:noHBand="0" w:noVBand="0"/>
+      </w:tblPr>
+      <w:tblGrid>
+        <w:gridCol w:w="1764"/>
+        <w:gridCol w:w="3379"/>
+        <w:gridCol w:w="4207"/>
+      </w:tblGrid>
+      <w:tr>
+        <w:tc>
+          <w:tcPr>
+            <w:tcW w:w="2003" w:type="dxa"/>
+            <w:shd w:val="clear" w:color="auto" w:fill="A6A6A6"/>
+          </w:tcPr>
+          <w:p>
+            <w:pPr>
+              <w:spacing w:line="276" w:lineRule="auto"/>
+              <w:rPr>
+                <w:rFonts w:cs="Times New Roman"/>
+                <w:b/>
+                <w:szCs w:val="24"/>
+              </w:rPr>
+            </w:pPr>
+            <w:r>
+              <w:rPr>
+                <w:rFonts w:cs="Times New Roman"/>
+                <w:b/>
+                <w:szCs w:val="24"/>
+              </w:rPr>
+              <w:t>Abbreviation</w:t>
+            </w:r>
+          </w:p>
+        </w:tc>
+        <w:tc>
+          <w:tcPr>
+            <w:tcW w:w="2512" w:type="dxa"/>
+            <w:shd w:val="clear" w:color="auto" w:fill="A6A6A6"/>
+          </w:tcPr>
+          <w:p>
+            <w:pPr>
+              <w:spacing w:line="276" w:lineRule="auto"/>
+              <w:rPr>
+                <w:rFonts w:cs="Times New Roman"/>
+                <w:b/>
+                <w:szCs w:val="24"/>
+              </w:rPr>
+            </w:pPr>
+            <w:r>
+              <w:rPr>
+                <w:rFonts w:cs="Times New Roman"/>
+                <w:b/>
+                <w:szCs w:val="24"/>
+              </w:rPr>
+              <w:t>Description</w:t>
+            </w:r>
+          </w:p>
+        </w:tc>
+        <w:tc>
+          <w:tcPr>
+            <w:tcW w:w="4835" w:type="dxa"/>
+            <w:shd w:val="clear" w:color="auto" w:fill="A6A6A6"/>
+          </w:tcPr>
+          <w:p>
+            <w:pPr>
+              <w:spacing w:line="276" w:lineRule="auto"/>
+              <w:jc w:val="center"/>
+              <w:rPr>
+                <w:rFonts w:cs="Times New Roman"/>
+                <w:b/>
+                <w:szCs w:val="24"/>
+              </w:rPr>
+            </w:pPr>
+            <w:r>
+              <w:rPr>
+                <w:rFonts w:cs="Times New Roman"/>
+                <w:b/>
+                <w:szCs w:val="24"/>
+              </w:rPr>
+              <w:t>Action</w:t>
+            </w:r>
+          </w:p>
+        </w:tc>
+      </w:tr>
+      <w:tr>
+        <w:tc>
+          <w:tcPr>
+            <w:tcW w:w="2003" w:type="dxa"/>
+            <w:shd w:val="clear" w:color="auto" w:fill="auto"/>
+          </w:tcPr>
+          <w:p>
+            <w:r>
+              <w:t>BTN</w:t>
+            </w:r>
+          </w:p>
+        </w:tc>
+        <w:tc>
+          <w:tcPr>
+            <w:tcW w:w="2512" w:type="dxa"/>
+            <w:shd w:val="clear" w:color="auto" w:fill="auto"/>
+          </w:tcPr>
+          <w:p>
+            <w:r>
+              <w:t>Button</w:t>
+            </w:r>
+          </w:p>
+          <w:p>
+            <w:r>
+              <w:rPr>
+                <w:noProof/>
+              </w:rPr>
+              <w:drawing>
+                <wp:inline distT="0" distB="0" distL="0" distR="0" wp14:anchorId="7384C496" wp14:editId="6C1A4AA7">
+                  <wp:extent cx="2008909" cy="200890"/>
+                  <wp:effectExtent l="0" t="0" r="0" b="8890"/>
+                  <wp:docPr id="25" name="Picture 25"/>
+                  <wp:cNvGraphicFramePr>
+                    <a:graphicFrameLocks xmlns:a="http://schemas.openxmlformats.org/drawingml/2006/main" noChangeAspect="1"/>
+                  </wp:cNvGraphicFramePr>
+                  <a:graphic xmlns:a="http://schemas.openxmlformats.org/drawingml/2006/main">
+                    <a:graphicData uri="http://schemas.openxmlformats.org/drawingml/2006/picture">
+                      <pic:pic xmlns:pic="http://schemas.openxmlformats.org/drawingml/2006/picture">
+                        <pic:nvPicPr>
+                          <pic:cNvPr id="1" name=""/>
+                          <pic:cNvPicPr/>
+                        </pic:nvPicPr>
+                        <pic:blipFill rotWithShape="1">
+                          <a:blip r:embed="rId38"/>
+                          <a:srcRect l="8159" t="72727" r="58020" b="21260"/>
+                          <a:stretch/>
+                        </pic:blipFill>
+                        <pic:spPr bwMode="auto">
+                          <a:xfrm>
+                            <a:off x="0" y="0"/>
+                            <a:ext cx="2010183" cy="201017"/>
+                          </a:xfrm>
+                          <a:prstGeom prst="rect">
+                            <a:avLst/>
+                          </a:prstGeom>
+                          <a:ln>
+                            <a:noFill/>
+                          </a:ln>
+                          <a:extLst>
+                            <a:ext uri="{53640926-AAD7-44D8-BBD7-CCE9431645EC}">
+                              <a14:shadowObscured xmlns:a14="http://schemas.microsoft.com/office/drawing/2010/main"/>
+                            </a:ext>
+                          </a:extLst>
+                        </pic:spPr>
+                      </pic:pic>
+                    </a:graphicData>
+                  </a:graphic>
+                </wp:inline>
+              </w:drawing>
+            </w:r>
+          </w:p>
+        </w:tc>
+        <w:tc>
+          <w:tcPr>
+            <w:tcW w:w="4835" w:type="dxa"/>
+          </w:tcPr>
+          <w:p>
+            <w:pPr>
+              <w:widowControl/>
+              <w:shd w:val="clear" w:color="auto" w:fill="272822"/>
+              <w:autoSpaceDE/>
+              <w:autoSpaceDN/>
+              <w:adjustRightInd/>
+              <w:spacing w:line="285" w:lineRule="atLeast"/>
+              <w:jc w:val="left"/>
+              <w:rPr>
+                <w:rFonts w:ascii="Consolas" w:hAnsi="Consolas" w:cs="Times New Roman"/>
+                <w:color w:val="F8F8F2"/>
+                <w:sz w:val="21"/>
+                <w:szCs w:val="21"/>
+              </w:rPr>
+            </w:pPr>
+            <w:r>
+              <w:rPr>
+                <w:rFonts w:ascii="Consolas" w:hAnsi="Consolas" w:cs="Times New Roman"/>
+                <w:color w:val="A6E22E"/>
+                <w:sz w:val="21"/>
+                <w:szCs w:val="21"/>
+              </w:rPr>
+              <w:t>navigate</w:t>
+            </w:r>
+            <w:r>
+              <w:rPr>
+                <w:rFonts w:ascii="Consolas" w:hAnsi="Consolas" w:cs="Times New Roman"/>
+                <w:color w:val="F8F8F2"/>
+                <w:sz w:val="21"/>
+                <w:szCs w:val="21"/>
+              </w:rPr>
+              <w:t>(</w:t>
+            </w:r>
+            <w:r>
+              <w:rPr>
+                <w:rFonts w:ascii="Consolas" w:hAnsi="Consolas" w:cs="Times New Roman"/>
+                <w:color w:val="E6DB74"/>
+                <w:sz w:val="21"/>
+                <w:szCs w:val="21"/>
+              </w:rPr>
+              <w:t>"/</w:t>
+            </w:r>
+            <w:proofErr w:type="spellStart"/>
+            <w:r>
+              <w:rPr>
+                <w:rFonts w:ascii="Consolas" w:hAnsi="Consolas" w:cs="Times New Roman"/>
+                <w:color w:val="E6DB74"/>
+                <w:sz w:val="21"/>
+                <w:szCs w:val="21"/>
+              </w:rPr>
+              <w:t>SuperAdmin</w:t>
+            </w:r>
+            <w:proofErr w:type="spellEnd"/>
+            <w:r>
+              <w:rPr>
+                <w:rFonts w:ascii="Consolas" w:hAnsi="Consolas" w:cs="Times New Roman"/>
+                <w:color w:val="E6DB74"/>
+                <w:sz w:val="21"/>
+                <w:szCs w:val="21"/>
+              </w:rPr>
+              <w:t>"</w:t>
+            </w:r>
+            <w:r>
+              <w:rPr>
+                <w:rFonts w:ascii="Consolas" w:hAnsi="Consolas" w:cs="Times New Roman"/>
+                <w:color w:val="F8F8F2"/>
+                <w:sz w:val="21"/>
+                <w:szCs w:val="21"/>
+              </w:rPr>
+              <w:t>);</w:t>
+            </w:r>
+          </w:p>
+          <w:p>
+            <w:pPr>
+              <w:widowControl/>
+              <w:shd w:val="clear" w:color="auto" w:fill="272822"/>
+              <w:autoSpaceDE/>
+              <w:autoSpaceDN/>
+              <w:adjustRightInd/>
+              <w:spacing w:line="285" w:lineRule="atLeast"/>
+              <w:jc w:val="left"/>
+            </w:pPr>
+          </w:p>
+        </w:tc>
+      </w:tr>
+    </w:tbl>
     <w:p/>
+    <w:p/>
     <w:p>
       <w:pPr>
         <w:pStyle w:val="Heading2"/>
@@ -12009,6 +11968,7 @@
         <w:rPr>
           <w:highlight w:val="yellow"/>
         </w:rPr>
+        <w:lastRenderedPageBreak/>
         <w:t>Halaman</w:t>
       </w:r>
       <w:r>
@@ -12082,7 +12042,7 @@
                     </pic:cNvPicPr>
                   </pic:nvPicPr>
                   <pic:blipFill>
-                    <a:blip r:embed="rId36">
+                    <a:blip r:embed="rId39">
                       <a:extLst>
                         <a:ext uri="{28A0092B-C50C-407E-A947-70E740481C1C}">
                           <a14:useLocalDpi xmlns:a14="http://schemas.microsoft.com/office/drawing/2010/main" val="0"/>
@@ -12123,7 +12083,6 @@
         <w:rPr>
           <w:lang w:val="en-US"/>
         </w:rPr>
-        <w:lastRenderedPageBreak/>
         <w:t>User Interface</w:t>
       </w:r>
     </w:p>
@@ -12166,6 +12125,7 @@
         <w:rPr>
           <w:highlight w:val="yellow"/>
         </w:rPr>
+        <w:lastRenderedPageBreak/>
         <w:t>Halaman</w:t>
       </w:r>
       <w:r>
@@ -12225,7 +12185,7 @@
                     </pic:cNvPicPr>
                   </pic:nvPicPr>
                   <pic:blipFill>
-                    <a:blip r:embed="rId37">
+                    <a:blip r:embed="rId40">
                       <a:extLst>
                         <a:ext uri="{28A0092B-C50C-407E-A947-70E740481C1C}">
                           <a14:useLocalDpi xmlns:a14="http://schemas.microsoft.com/office/drawing/2010/main" val="0"/>
@@ -12462,7 +12422,7 @@
                     <pic:cNvPicPr/>
                   </pic:nvPicPr>
                   <pic:blipFill>
-                    <a:blip r:embed="rId38">
+                    <a:blip r:embed="rId41">
                       <a:extLst>
                         <a:ext uri="{28A0092B-C50C-407E-A947-70E740481C1C}">
                           <a14:useLocalDpi xmlns:a14="http://schemas.microsoft.com/office/drawing/2010/main" val="0"/>
@@ -12639,16 +12599,8 @@
         <w:rPr>
           <w:highlight w:val="yellow"/>
         </w:rPr>
-        <w:t xml:space="preserve"> Daftar </w:t>
-      </w:r>
-      <w:proofErr w:type="spellStart"/>
-      <w:r>
-        <w:rPr>
-          <w:highlight w:val="yellow"/>
-        </w:rPr>
-        <w:t>Pasien</w:t>
-      </w:r>
-      <w:proofErr w:type="spellEnd"/>
+        <w:t xml:space="preserve"> Daftar Pasien</w:t>
+      </w:r>
     </w:p>
     <w:p>
       <w:pPr>
@@ -12731,16 +12683,8 @@
         <w:rPr>
           <w:highlight w:val="yellow"/>
         </w:rPr>
-        <w:t xml:space="preserve"> Register </w:t>
-      </w:r>
-      <w:proofErr w:type="spellStart"/>
-      <w:r>
-        <w:rPr>
-          <w:highlight w:val="yellow"/>
-        </w:rPr>
-        <w:t>Pasien</w:t>
-      </w:r>
-      <w:proofErr w:type="spellEnd"/>
+        <w:t xml:space="preserve"> Register Pasien</w:t>
+      </w:r>
     </w:p>
     <w:p>
       <w:pPr>
@@ -12804,7 +12748,7 @@
                     </pic:cNvPicPr>
                   </pic:nvPicPr>
                   <pic:blipFill>
-                    <a:blip r:embed="rId35">
+                    <a:blip r:embed="rId37">
                       <a:extLst>
                         <a:ext uri="{28A0092B-C50C-407E-A947-70E740481C1C}">
                           <a14:useLocalDpi xmlns:a14="http://schemas.microsoft.com/office/drawing/2010/main" val="0"/>
@@ -12959,7 +12903,7 @@
                     <pic:cNvPicPr/>
                   </pic:nvPicPr>
                   <pic:blipFill>
-                    <a:blip r:embed="rId39">
+                    <a:blip r:embed="rId42">
                       <a:extLst>
                         <a:ext uri="{28A0092B-C50C-407E-A947-70E740481C1C}">
                           <a14:useLocalDpi xmlns:a14="http://schemas.microsoft.com/office/drawing/2010/main" val="0"/>
@@ -13128,7 +13072,7 @@
 </file>
 
 <file path=word/endnotes.xml><?xml version="1.0" encoding="utf-8"?>
-<w:endnotes xmlns:wpc="http://schemas.microsoft.com/office/word/2010/wordprocessingCanvas" xmlns:cx="http://schemas.microsoft.com/office/drawing/2014/chartex" xmlns:cx1="http://schemas.microsoft.com/office/drawing/2015/9/8/chartex" xmlns:cx2="http://schemas.microsoft.com/office/drawing/2015/10/21/chartex" xmlns:cx3="http://schemas.microsoft.com/office/drawing/2016/5/9/chartex" xmlns:cx4="http://schemas.microsoft.com/office/drawing/2016/5/10/chartex" xmlns:cx5="http://schemas.microsoft.com/office/drawing/2016/5/11/chartex" xmlns:cx6="http://schemas.microsoft.com/office/drawing/2016/5/12/chartex" xmlns:cx7="http://schemas.microsoft.com/office/drawing/2016/5/13/chartex" xmlns:cx8="http://schemas.microsoft.com/office/drawing/2016/5/14/chartex" xmlns:mc="http://schemas.openxmlformats.org/markup-compatibility/2006" xmlns:aink="http://schemas.microsoft.com/office/drawing/2016/ink" xmlns:am3d="http://schemas.microsoft.com/office/drawing/2017/model3d" xmlns:o="urn:schemas-microsoft-com:office:office" xmlns:oel="http://schemas.microsoft.com/office/2019/extlst" xmlns:r="http://schemas.openxmlformats.org/officeDocument/2006/relationships" xmlns:m="http://schemas.openxmlformats.org/officeDocument/2006/math" xmlns:v="urn:schemas-microsoft-com:vml" xmlns:wp14="http://schemas.microsoft.com/office/word/2010/wordprocessingDrawing" xmlns:wp="http://schemas.openxmlformats.org/drawingml/2006/wordprocessingDrawing" xmlns:w10="urn:schemas-microsoft-com:office:word" xmlns:w="http://schemas.openxmlformats.org/wordprocessingml/2006/main" xmlns:w14="http://schemas.microsoft.com/office/word/2010/wordml" xmlns:w15="http://schemas.microsoft.com/office/word/2012/wordml" xmlns:w16cex="http://schemas.microsoft.com/office/word/2018/wordml/cex" xmlns:w16cid="http://schemas.microsoft.com/office/word/2016/wordml/cid" xmlns:w16="http://schemas.microsoft.com/office/word/2018/wordml" xmlns:w16sdtdh="http://schemas.microsoft.com/office/word/2020/wordml/sdtdatahash" xmlns:w16se="http://schemas.microsoft.com/office/word/2015/wordml/symex" xmlns:wpg="http://schemas.microsoft.com/office/word/2010/wordprocessingGroup" xmlns:wpi="http://schemas.microsoft.com/office/word/2010/wordprocessingInk" xmlns:wne="http://schemas.microsoft.com/office/word/2006/wordml" xmlns:wps="http://schemas.microsoft.com/office/word/2010/wordprocessingShape" mc:Ignorable="w14 w15 w16se w16cid w16 w16cex w16sdtdh wp14">
+<w:endnotes xmlns:wpc="http://schemas.microsoft.com/office/word/2010/wordprocessingCanvas" xmlns:mc="http://schemas.openxmlformats.org/markup-compatibility/2006" xmlns:o="urn:schemas-microsoft-com:office:office" xmlns:r="http://schemas.openxmlformats.org/officeDocument/2006/relationships" xmlns:m="http://schemas.openxmlformats.org/officeDocument/2006/math" xmlns:v="urn:schemas-microsoft-com:vml" xmlns:wp14="http://schemas.microsoft.com/office/word/2010/wordprocessingDrawing" xmlns:wp="http://schemas.openxmlformats.org/drawingml/2006/wordprocessingDrawing" xmlns:w10="urn:schemas-microsoft-com:office:word" xmlns:w="http://schemas.openxmlformats.org/wordprocessingml/2006/main" xmlns:w14="http://schemas.microsoft.com/office/word/2010/wordml" xmlns:w15="http://schemas.microsoft.com/office/word/2012/wordml" xmlns:wpg="http://schemas.microsoft.com/office/word/2010/wordprocessingGroup" xmlns:wpi="http://schemas.microsoft.com/office/word/2010/wordprocessingInk" xmlns:wne="http://schemas.microsoft.com/office/word/2006/wordml" xmlns:wps="http://schemas.microsoft.com/office/word/2010/wordprocessingShape" mc:Ignorable="w14 w15 wp14">
   <w:endnote w:type="separator" w:id="-1">
     <w:p>
       <w:r>
@@ -13147,7 +13091,7 @@
 </file>
 
 <file path=word/footer1.xml><?xml version="1.0" encoding="utf-8"?>
-<w:ftr xmlns:wpc="http://schemas.microsoft.com/office/word/2010/wordprocessingCanvas" xmlns:cx="http://schemas.microsoft.com/office/drawing/2014/chartex" xmlns:cx1="http://schemas.microsoft.com/office/drawing/2015/9/8/chartex" xmlns:cx2="http://schemas.microsoft.com/office/drawing/2015/10/21/chartex" xmlns:cx3="http://schemas.microsoft.com/office/drawing/2016/5/9/chartex" xmlns:cx4="http://schemas.microsoft.com/office/drawing/2016/5/10/chartex" xmlns:cx5="http://schemas.microsoft.com/office/drawing/2016/5/11/chartex" xmlns:cx6="http://schemas.microsoft.com/office/drawing/2016/5/12/chartex" xmlns:cx7="http://schemas.microsoft.com/office/drawing/2016/5/13/chartex" xmlns:cx8="http://schemas.microsoft.com/office/drawing/2016/5/14/chartex" xmlns:mc="http://schemas.openxmlformats.org/markup-compatibility/2006" xmlns:aink="http://schemas.microsoft.com/office/drawing/2016/ink" xmlns:am3d="http://schemas.microsoft.com/office/drawing/2017/model3d" xmlns:o="urn:schemas-microsoft-com:office:office" xmlns:oel="http://schemas.microsoft.com/office/2019/extlst" xmlns:r="http://schemas.openxmlformats.org/officeDocument/2006/relationships" xmlns:m="http://schemas.openxmlformats.org/officeDocument/2006/math" xmlns:v="urn:schemas-microsoft-com:vml" xmlns:wp14="http://schemas.microsoft.com/office/word/2010/wordprocessingDrawing" xmlns:wp="http://schemas.openxmlformats.org/drawingml/2006/wordprocessingDrawing" xmlns:w10="urn:schemas-microsoft-com:office:word" xmlns:w="http://schemas.openxmlformats.org/wordprocessingml/2006/main" xmlns:w14="http://schemas.microsoft.com/office/word/2010/wordml" xmlns:w15="http://schemas.microsoft.com/office/word/2012/wordml" xmlns:w16cex="http://schemas.microsoft.com/office/word/2018/wordml/cex" xmlns:w16cid="http://schemas.microsoft.com/office/word/2016/wordml/cid" xmlns:w16="http://schemas.microsoft.com/office/word/2018/wordml" xmlns:w16sdtdh="http://schemas.microsoft.com/office/word/2020/wordml/sdtdatahash" xmlns:w16se="http://schemas.microsoft.com/office/word/2015/wordml/symex" xmlns:wpg="http://schemas.microsoft.com/office/word/2010/wordprocessingGroup" xmlns:wpi="http://schemas.microsoft.com/office/word/2010/wordprocessingInk" xmlns:wne="http://schemas.microsoft.com/office/word/2006/wordml" xmlns:wps="http://schemas.microsoft.com/office/word/2010/wordprocessingShape" mc:Ignorable="w14 w15 w16se w16cid w16 w16cex w16sdtdh wp14">
+<w:ftr xmlns:wpc="http://schemas.microsoft.com/office/word/2010/wordprocessingCanvas" xmlns:mc="http://schemas.openxmlformats.org/markup-compatibility/2006" xmlns:o="urn:schemas-microsoft-com:office:office" xmlns:r="http://schemas.openxmlformats.org/officeDocument/2006/relationships" xmlns:m="http://schemas.openxmlformats.org/officeDocument/2006/math" xmlns:v="urn:schemas-microsoft-com:vml" xmlns:wp14="http://schemas.microsoft.com/office/word/2010/wordprocessingDrawing" xmlns:wp="http://schemas.openxmlformats.org/drawingml/2006/wordprocessingDrawing" xmlns:w10="urn:schemas-microsoft-com:office:word" xmlns:w="http://schemas.openxmlformats.org/wordprocessingml/2006/main" xmlns:w14="http://schemas.microsoft.com/office/word/2010/wordml" xmlns:w15="http://schemas.microsoft.com/office/word/2012/wordml" xmlns:wpg="http://schemas.microsoft.com/office/word/2010/wordprocessingGroup" xmlns:wpi="http://schemas.microsoft.com/office/word/2010/wordprocessingInk" xmlns:wne="http://schemas.microsoft.com/office/word/2006/wordml" xmlns:wps="http://schemas.microsoft.com/office/word/2010/wordprocessingShape" mc:Ignorable="w14 w15 wp14">
   <w:p>
     <w:pPr>
       <w:widowControl/>
@@ -13237,7 +13181,7 @@
         <w:highlight w:val="white"/>
         <w:shd w:val="clear" w:color="auto" w:fill="FFFFFF"/>
       </w:rPr>
-      <w:t>12</w:t>
+      <w:t>10</w:t>
     </w:r>
     <w:r>
       <w:rPr>
@@ -13254,7 +13198,7 @@
 </file>
 
 <file path=word/footnotes.xml><?xml version="1.0" encoding="utf-8"?>
-<w:footnotes xmlns:wpc="http://schemas.microsoft.com/office/word/2010/wordprocessingCanvas" xmlns:cx="http://schemas.microsoft.com/office/drawing/2014/chartex" xmlns:cx1="http://schemas.microsoft.com/office/drawing/2015/9/8/chartex" xmlns:cx2="http://schemas.microsoft.com/office/drawing/2015/10/21/chartex" xmlns:cx3="http://schemas.microsoft.com/office/drawing/2016/5/9/chartex" xmlns:cx4="http://schemas.microsoft.com/office/drawing/2016/5/10/chartex" xmlns:cx5="http://schemas.microsoft.com/office/drawing/2016/5/11/chartex" xmlns:cx6="http://schemas.microsoft.com/office/drawing/2016/5/12/chartex" xmlns:cx7="http://schemas.microsoft.com/office/drawing/2016/5/13/chartex" xmlns:cx8="http://schemas.microsoft.com/office/drawing/2016/5/14/chartex" xmlns:mc="http://schemas.openxmlformats.org/markup-compatibility/2006" xmlns:aink="http://schemas.microsoft.com/office/drawing/2016/ink" xmlns:am3d="http://schemas.microsoft.com/office/drawing/2017/model3d" xmlns:o="urn:schemas-microsoft-com:office:office" xmlns:oel="http://schemas.microsoft.com/office/2019/extlst" xmlns:r="http://schemas.openxmlformats.org/officeDocument/2006/relationships" xmlns:m="http://schemas.openxmlformats.org/officeDocument/2006/math" xmlns:v="urn:schemas-microsoft-com:vml" xmlns:wp14="http://schemas.microsoft.com/office/word/2010/wordprocessingDrawing" xmlns:wp="http://schemas.openxmlformats.org/drawingml/2006/wordprocessingDrawing" xmlns:w10="urn:schemas-microsoft-com:office:word" xmlns:w="http://schemas.openxmlformats.org/wordprocessingml/2006/main" xmlns:w14="http://schemas.microsoft.com/office/word/2010/wordml" xmlns:w15="http://schemas.microsoft.com/office/word/2012/wordml" xmlns:w16cex="http://schemas.microsoft.com/office/word/2018/wordml/cex" xmlns:w16cid="http://schemas.microsoft.com/office/word/2016/wordml/cid" xmlns:w16="http://schemas.microsoft.com/office/word/2018/wordml" xmlns:w16sdtdh="http://schemas.microsoft.com/office/word/2020/wordml/sdtdatahash" xmlns:w16se="http://schemas.microsoft.com/office/word/2015/wordml/symex" xmlns:wpg="http://schemas.microsoft.com/office/word/2010/wordprocessingGroup" xmlns:wpi="http://schemas.microsoft.com/office/word/2010/wordprocessingInk" xmlns:wne="http://schemas.microsoft.com/office/word/2006/wordml" xmlns:wps="http://schemas.microsoft.com/office/word/2010/wordprocessingShape" mc:Ignorable="w14 w15 w16se w16cid w16 w16cex w16sdtdh wp14">
+<w:footnotes xmlns:wpc="http://schemas.microsoft.com/office/word/2010/wordprocessingCanvas" xmlns:mc="http://schemas.openxmlformats.org/markup-compatibility/2006" xmlns:o="urn:schemas-microsoft-com:office:office" xmlns:r="http://schemas.openxmlformats.org/officeDocument/2006/relationships" xmlns:m="http://schemas.openxmlformats.org/officeDocument/2006/math" xmlns:v="urn:schemas-microsoft-com:vml" xmlns:wp14="http://schemas.microsoft.com/office/word/2010/wordprocessingDrawing" xmlns:wp="http://schemas.openxmlformats.org/drawingml/2006/wordprocessingDrawing" xmlns:w10="urn:schemas-microsoft-com:office:word" xmlns:w="http://schemas.openxmlformats.org/wordprocessingml/2006/main" xmlns:w14="http://schemas.microsoft.com/office/word/2010/wordml" xmlns:w15="http://schemas.microsoft.com/office/word/2012/wordml" xmlns:wpg="http://schemas.microsoft.com/office/word/2010/wordprocessingGroup" xmlns:wpi="http://schemas.microsoft.com/office/word/2010/wordprocessingInk" xmlns:wne="http://schemas.microsoft.com/office/word/2006/wordml" xmlns:wps="http://schemas.microsoft.com/office/word/2010/wordprocessingShape" mc:Ignorable="w14 w15 wp14">
   <w:footnote w:type="separator" w:id="-1">
     <w:p>
       <w:r>
@@ -13273,7 +13217,7 @@
 </file>
 
 <file path=word/header1.xml><?xml version="1.0" encoding="utf-8"?>
-<w:hdr xmlns:wpc="http://schemas.microsoft.com/office/word/2010/wordprocessingCanvas" xmlns:cx="http://schemas.microsoft.com/office/drawing/2014/chartex" xmlns:cx1="http://schemas.microsoft.com/office/drawing/2015/9/8/chartex" xmlns:cx2="http://schemas.microsoft.com/office/drawing/2015/10/21/chartex" xmlns:cx3="http://schemas.microsoft.com/office/drawing/2016/5/9/chartex" xmlns:cx4="http://schemas.microsoft.com/office/drawing/2016/5/10/chartex" xmlns:cx5="http://schemas.microsoft.com/office/drawing/2016/5/11/chartex" xmlns:cx6="http://schemas.microsoft.com/office/drawing/2016/5/12/chartex" xmlns:cx7="http://schemas.microsoft.com/office/drawing/2016/5/13/chartex" xmlns:cx8="http://schemas.microsoft.com/office/drawing/2016/5/14/chartex" xmlns:mc="http://schemas.openxmlformats.org/markup-compatibility/2006" xmlns:aink="http://schemas.microsoft.com/office/drawing/2016/ink" xmlns:am3d="http://schemas.microsoft.com/office/drawing/2017/model3d" xmlns:o="urn:schemas-microsoft-com:office:office" xmlns:oel="http://schemas.microsoft.com/office/2019/extlst" xmlns:r="http://schemas.openxmlformats.org/officeDocument/2006/relationships" xmlns:m="http://schemas.openxmlformats.org/officeDocument/2006/math" xmlns:v="urn:schemas-microsoft-com:vml" xmlns:wp14="http://schemas.microsoft.com/office/word/2010/wordprocessingDrawing" xmlns:wp="http://schemas.openxmlformats.org/drawingml/2006/wordprocessingDrawing" xmlns:w10="urn:schemas-microsoft-com:office:word" xmlns:w="http://schemas.openxmlformats.org/wordprocessingml/2006/main" xmlns:w14="http://schemas.microsoft.com/office/word/2010/wordml" xmlns:w15="http://schemas.microsoft.com/office/word/2012/wordml" xmlns:w16cex="http://schemas.microsoft.com/office/word/2018/wordml/cex" xmlns:w16cid="http://schemas.microsoft.com/office/word/2016/wordml/cid" xmlns:w16="http://schemas.microsoft.com/office/word/2018/wordml" xmlns:w16sdtdh="http://schemas.microsoft.com/office/word/2020/wordml/sdtdatahash" xmlns:w16se="http://schemas.microsoft.com/office/word/2015/wordml/symex" xmlns:wpg="http://schemas.microsoft.com/office/word/2010/wordprocessingGroup" xmlns:wpi="http://schemas.microsoft.com/office/word/2010/wordprocessingInk" xmlns:wne="http://schemas.microsoft.com/office/word/2006/wordml" xmlns:wps="http://schemas.microsoft.com/office/word/2010/wordprocessingShape" mc:Ignorable="w14 w15 w16se w16cid w16 w16cex w16sdtdh wp14">
+<w:hdr xmlns:wpc="http://schemas.microsoft.com/office/word/2010/wordprocessingCanvas" xmlns:mc="http://schemas.openxmlformats.org/markup-compatibility/2006" xmlns:o="urn:schemas-microsoft-com:office:office" xmlns:r="http://schemas.openxmlformats.org/officeDocument/2006/relationships" xmlns:m="http://schemas.openxmlformats.org/officeDocument/2006/math" xmlns:v="urn:schemas-microsoft-com:vml" xmlns:wp14="http://schemas.microsoft.com/office/word/2010/wordprocessingDrawing" xmlns:wp="http://schemas.openxmlformats.org/drawingml/2006/wordprocessingDrawing" xmlns:w10="urn:schemas-microsoft-com:office:word" xmlns:w="http://schemas.openxmlformats.org/wordprocessingml/2006/main" xmlns:w14="http://schemas.microsoft.com/office/word/2010/wordml" xmlns:w15="http://schemas.microsoft.com/office/word/2012/wordml" xmlns:wpg="http://schemas.microsoft.com/office/word/2010/wordprocessingGroup" xmlns:wpi="http://schemas.microsoft.com/office/word/2010/wordprocessingInk" xmlns:wne="http://schemas.microsoft.com/office/word/2006/wordml" xmlns:wps="http://schemas.microsoft.com/office/word/2010/wordprocessingShape" mc:Ignorable="w14 w15 wp14">
   <w:p>
     <w:pPr>
       <w:pStyle w:val="Header"/>
@@ -13307,7 +13251,7 @@
           </v:handles>
           <o:lock v:ext="edit" text="t" shapetype="t"/>
         </v:shapetype>
-        <v:shape id="PowerPlusWaterMarkObject60626185" o:spid="_x0000_s1026" type="#_x0000_t136" style="position:absolute;left:0;text-align:left;margin-left:0;margin-top:0;width:397.65pt;height:238.6pt;rotation:315;z-index:-251656192;mso-position-horizontal:center;mso-position-horizontal-relative:margin;mso-position-vertical:center;mso-position-vertical-relative:margin" o:allowincell="f" fillcolor="silver" stroked="f">
+        <v:shape id="PowerPlusWaterMarkObject60626185" o:spid="_x0000_s2050" type="#_x0000_t136" style="position:absolute;left:0;text-align:left;margin-left:0;margin-top:0;width:397.65pt;height:238.6pt;rotation:315;z-index:-251656192;mso-position-horizontal:center;mso-position-horizontal-relative:margin;mso-position-vertical:center;mso-position-vertical-relative:margin" o:allowincell="f" fillcolor="silver" stroked="f">
           <v:fill opacity=".5"/>
           <v:textpath style="font-family:&quot;Calibri&quot;;font-size:1pt" string="DRAFT"/>
           <w10:wrap anchorx="margin" anchory="margin"/>
@@ -13319,7 +13263,7 @@
 </file>
 
 <file path=word/header2.xml><?xml version="1.0" encoding="utf-8"?>
-<w:hdr xmlns:wpc="http://schemas.microsoft.com/office/word/2010/wordprocessingCanvas" xmlns:cx="http://schemas.microsoft.com/office/drawing/2014/chartex" xmlns:cx1="http://schemas.microsoft.com/office/drawing/2015/9/8/chartex" xmlns:cx2="http://schemas.microsoft.com/office/drawing/2015/10/21/chartex" xmlns:cx3="http://schemas.microsoft.com/office/drawing/2016/5/9/chartex" xmlns:cx4="http://schemas.microsoft.com/office/drawing/2016/5/10/chartex" xmlns:cx5="http://schemas.microsoft.com/office/drawing/2016/5/11/chartex" xmlns:cx6="http://schemas.microsoft.com/office/drawing/2016/5/12/chartex" xmlns:cx7="http://schemas.microsoft.com/office/drawing/2016/5/13/chartex" xmlns:cx8="http://schemas.microsoft.com/office/drawing/2016/5/14/chartex" xmlns:mc="http://schemas.openxmlformats.org/markup-compatibility/2006" xmlns:aink="http://schemas.microsoft.com/office/drawing/2016/ink" xmlns:am3d="http://schemas.microsoft.com/office/drawing/2017/model3d" xmlns:o="urn:schemas-microsoft-com:office:office" xmlns:oel="http://schemas.microsoft.com/office/2019/extlst" xmlns:r="http://schemas.openxmlformats.org/officeDocument/2006/relationships" xmlns:m="http://schemas.openxmlformats.org/officeDocument/2006/math" xmlns:v="urn:schemas-microsoft-com:vml" xmlns:wp14="http://schemas.microsoft.com/office/word/2010/wordprocessingDrawing" xmlns:wp="http://schemas.openxmlformats.org/drawingml/2006/wordprocessingDrawing" xmlns:w10="urn:schemas-microsoft-com:office:word" xmlns:w="http://schemas.openxmlformats.org/wordprocessingml/2006/main" xmlns:w14="http://schemas.microsoft.com/office/word/2010/wordml" xmlns:w15="http://schemas.microsoft.com/office/word/2012/wordml" xmlns:w16cex="http://schemas.microsoft.com/office/word/2018/wordml/cex" xmlns:w16cid="http://schemas.microsoft.com/office/word/2016/wordml/cid" xmlns:w16="http://schemas.microsoft.com/office/word/2018/wordml" xmlns:w16sdtdh="http://schemas.microsoft.com/office/word/2020/wordml/sdtdatahash" xmlns:w16se="http://schemas.microsoft.com/office/word/2015/wordml/symex" xmlns:wpg="http://schemas.microsoft.com/office/word/2010/wordprocessingGroup" xmlns:wpi="http://schemas.microsoft.com/office/word/2010/wordprocessingInk" xmlns:wne="http://schemas.microsoft.com/office/word/2006/wordml" xmlns:wps="http://schemas.microsoft.com/office/word/2010/wordprocessingShape" mc:Ignorable="w14 w15 w16se w16cid w16 w16cex w16sdtdh wp14">
+<w:hdr xmlns:wpc="http://schemas.microsoft.com/office/word/2010/wordprocessingCanvas" xmlns:mc="http://schemas.openxmlformats.org/markup-compatibility/2006" xmlns:o="urn:schemas-microsoft-com:office:office" xmlns:r="http://schemas.openxmlformats.org/officeDocument/2006/relationships" xmlns:m="http://schemas.openxmlformats.org/officeDocument/2006/math" xmlns:v="urn:schemas-microsoft-com:vml" xmlns:wp14="http://schemas.microsoft.com/office/word/2010/wordprocessingDrawing" xmlns:wp="http://schemas.openxmlformats.org/drawingml/2006/wordprocessingDrawing" xmlns:w10="urn:schemas-microsoft-com:office:word" xmlns:w="http://schemas.openxmlformats.org/wordprocessingml/2006/main" xmlns:w14="http://schemas.microsoft.com/office/word/2010/wordml" xmlns:w15="http://schemas.microsoft.com/office/word/2012/wordml" xmlns:wpg="http://schemas.microsoft.com/office/word/2010/wordprocessingGroup" xmlns:wpi="http://schemas.microsoft.com/office/word/2010/wordprocessingInk" xmlns:wne="http://schemas.microsoft.com/office/word/2006/wordml" xmlns:wps="http://schemas.microsoft.com/office/word/2010/wordprocessingShape" mc:Ignorable="w14 w15 wp14">
   <w:tbl>
     <w:tblPr>
       <w:tblW w:w="0" w:type="auto"/>
@@ -13582,7 +13526,7 @@
           </v:handles>
           <o:lock v:ext="edit" text="t" shapetype="t"/>
         </v:shapetype>
-        <v:shape id="PowerPlusWaterMarkObject60626186" o:spid="_x0000_s1027" type="#_x0000_t136" style="position:absolute;left:0;text-align:left;margin-left:0;margin-top:0;width:397.65pt;height:238.6pt;rotation:315;z-index:-251655168;mso-position-horizontal:center;mso-position-horizontal-relative:margin;mso-position-vertical:center;mso-position-vertical-relative:margin" o:allowincell="f" fillcolor="silver" stroked="f">
+        <v:shape id="PowerPlusWaterMarkObject60626186" o:spid="_x0000_s2051" type="#_x0000_t136" style="position:absolute;left:0;text-align:left;margin-left:0;margin-top:0;width:397.65pt;height:238.6pt;rotation:315;z-index:-251655168;mso-position-horizontal:center;mso-position-horizontal-relative:margin;mso-position-vertical:center;mso-position-vertical-relative:margin" o:allowincell="f" fillcolor="silver" stroked="f">
           <v:fill opacity=".5"/>
           <v:textpath style="font-family:&quot;Calibri&quot;;font-size:1pt" string="DRAFT"/>
           <w10:wrap anchorx="margin" anchory="margin"/>
@@ -13594,7 +13538,7 @@
 </file>
 
 <file path=word/header3.xml><?xml version="1.0" encoding="utf-8"?>
-<w:hdr xmlns:wpc="http://schemas.microsoft.com/office/word/2010/wordprocessingCanvas" xmlns:cx="http://schemas.microsoft.com/office/drawing/2014/chartex" xmlns:cx1="http://schemas.microsoft.com/office/drawing/2015/9/8/chartex" xmlns:cx2="http://schemas.microsoft.com/office/drawing/2015/10/21/chartex" xmlns:cx3="http://schemas.microsoft.com/office/drawing/2016/5/9/chartex" xmlns:cx4="http://schemas.microsoft.com/office/drawing/2016/5/10/chartex" xmlns:cx5="http://schemas.microsoft.com/office/drawing/2016/5/11/chartex" xmlns:cx6="http://schemas.microsoft.com/office/drawing/2016/5/12/chartex" xmlns:cx7="http://schemas.microsoft.com/office/drawing/2016/5/13/chartex" xmlns:cx8="http://schemas.microsoft.com/office/drawing/2016/5/14/chartex" xmlns:mc="http://schemas.openxmlformats.org/markup-compatibility/2006" xmlns:aink="http://schemas.microsoft.com/office/drawing/2016/ink" xmlns:am3d="http://schemas.microsoft.com/office/drawing/2017/model3d" xmlns:o="urn:schemas-microsoft-com:office:office" xmlns:oel="http://schemas.microsoft.com/office/2019/extlst" xmlns:r="http://schemas.openxmlformats.org/officeDocument/2006/relationships" xmlns:m="http://schemas.openxmlformats.org/officeDocument/2006/math" xmlns:v="urn:schemas-microsoft-com:vml" xmlns:wp14="http://schemas.microsoft.com/office/word/2010/wordprocessingDrawing" xmlns:wp="http://schemas.openxmlformats.org/drawingml/2006/wordprocessingDrawing" xmlns:w10="urn:schemas-microsoft-com:office:word" xmlns:w="http://schemas.openxmlformats.org/wordprocessingml/2006/main" xmlns:w14="http://schemas.microsoft.com/office/word/2010/wordml" xmlns:w15="http://schemas.microsoft.com/office/word/2012/wordml" xmlns:w16cex="http://schemas.microsoft.com/office/word/2018/wordml/cex" xmlns:w16cid="http://schemas.microsoft.com/office/word/2016/wordml/cid" xmlns:w16="http://schemas.microsoft.com/office/word/2018/wordml" xmlns:w16sdtdh="http://schemas.microsoft.com/office/word/2020/wordml/sdtdatahash" xmlns:w16se="http://schemas.microsoft.com/office/word/2015/wordml/symex" xmlns:wpg="http://schemas.microsoft.com/office/word/2010/wordprocessingGroup" xmlns:wpi="http://schemas.microsoft.com/office/word/2010/wordprocessingInk" xmlns:wne="http://schemas.microsoft.com/office/word/2006/wordml" xmlns:wps="http://schemas.microsoft.com/office/word/2010/wordprocessingShape" mc:Ignorable="w14 w15 w16se w16cid w16 w16cex w16sdtdh wp14">
+<w:hdr xmlns:wpc="http://schemas.microsoft.com/office/word/2010/wordprocessingCanvas" xmlns:mc="http://schemas.openxmlformats.org/markup-compatibility/2006" xmlns:o="urn:schemas-microsoft-com:office:office" xmlns:r="http://schemas.openxmlformats.org/officeDocument/2006/relationships" xmlns:m="http://schemas.openxmlformats.org/officeDocument/2006/math" xmlns:v="urn:schemas-microsoft-com:vml" xmlns:wp14="http://schemas.microsoft.com/office/word/2010/wordprocessingDrawing" xmlns:wp="http://schemas.openxmlformats.org/drawingml/2006/wordprocessingDrawing" xmlns:w10="urn:schemas-microsoft-com:office:word" xmlns:w="http://schemas.openxmlformats.org/wordprocessingml/2006/main" xmlns:w14="http://schemas.microsoft.com/office/word/2010/wordml" xmlns:w15="http://schemas.microsoft.com/office/word/2012/wordml" xmlns:wpg="http://schemas.microsoft.com/office/word/2010/wordprocessingGroup" xmlns:wpi="http://schemas.microsoft.com/office/word/2010/wordprocessingInk" xmlns:wne="http://schemas.microsoft.com/office/word/2006/wordml" xmlns:wps="http://schemas.microsoft.com/office/word/2010/wordprocessingShape" mc:Ignorable="w14 w15 wp14">
   <w:p>
     <w:pPr>
       <w:pStyle w:val="Header"/>
@@ -13628,7 +13572,7 @@
           </v:handles>
           <o:lock v:ext="edit" text="t" shapetype="t"/>
         </v:shapetype>
-        <v:shape id="PowerPlusWaterMarkObject60626184" o:spid="_x0000_s1025" type="#_x0000_t136" style="position:absolute;left:0;text-align:left;margin-left:0;margin-top:0;width:397.65pt;height:238.6pt;rotation:315;z-index:-251657216;mso-position-horizontal:center;mso-position-horizontal-relative:margin;mso-position-vertical:center;mso-position-vertical-relative:margin" o:allowincell="f" fillcolor="silver" stroked="f">
+        <v:shape id="PowerPlusWaterMarkObject60626184" o:spid="_x0000_s2049" type="#_x0000_t136" style="position:absolute;left:0;text-align:left;margin-left:0;margin-top:0;width:397.65pt;height:238.6pt;rotation:315;z-index:-251657216;mso-position-horizontal:center;mso-position-horizontal-relative:margin;mso-position-vertical:center;mso-position-vertical-relative:margin" o:allowincell="f" fillcolor="silver" stroked="f">
           <v:fill opacity=".5"/>
           <v:textpath style="font-family:&quot;Calibri&quot;;font-size:1pt" string="DRAFT"/>
           <w10:wrap anchorx="margin" anchory="margin"/>
@@ -13640,7 +13584,7 @@
 </file>
 
 <file path=word/numbering.xml><?xml version="1.0" encoding="utf-8"?>
-<w:numbering xmlns:wpc="http://schemas.microsoft.com/office/word/2010/wordprocessingCanvas" xmlns:cx="http://schemas.microsoft.com/office/drawing/2014/chartex" xmlns:cx1="http://schemas.microsoft.com/office/drawing/2015/9/8/chartex" xmlns:cx2="http://schemas.microsoft.com/office/drawing/2015/10/21/chartex" xmlns:cx3="http://schemas.microsoft.com/office/drawing/2016/5/9/chartex" xmlns:cx4="http://schemas.microsoft.com/office/drawing/2016/5/10/chartex" xmlns:cx5="http://schemas.microsoft.com/office/drawing/2016/5/11/chartex" xmlns:cx6="http://schemas.microsoft.com/office/drawing/2016/5/12/chartex" xmlns:cx7="http://schemas.microsoft.com/office/drawing/2016/5/13/chartex" xmlns:cx8="http://schemas.microsoft.com/office/drawing/2016/5/14/chartex" xmlns:mc="http://schemas.openxmlformats.org/markup-compatibility/2006" xmlns:aink="http://schemas.microsoft.com/office/drawing/2016/ink" xmlns:am3d="http://schemas.microsoft.com/office/drawing/2017/model3d" xmlns:o="urn:schemas-microsoft-com:office:office" xmlns:oel="http://schemas.microsoft.com/office/2019/extlst" xmlns:r="http://schemas.openxmlformats.org/officeDocument/2006/relationships" xmlns:m="http://schemas.openxmlformats.org/officeDocument/2006/math" xmlns:v="urn:schemas-microsoft-com:vml" xmlns:wp14="http://schemas.microsoft.com/office/word/2010/wordprocessingDrawing" xmlns:wp="http://schemas.openxmlformats.org/drawingml/2006/wordprocessingDrawing" xmlns:w10="urn:schemas-microsoft-com:office:word" xmlns:w="http://schemas.openxmlformats.org/wordprocessingml/2006/main" xmlns:w14="http://schemas.microsoft.com/office/word/2010/wordml" xmlns:w15="http://schemas.microsoft.com/office/word/2012/wordml" xmlns:w16cex="http://schemas.microsoft.com/office/word/2018/wordml/cex" xmlns:w16cid="http://schemas.microsoft.com/office/word/2016/wordml/cid" xmlns:w16="http://schemas.microsoft.com/office/word/2018/wordml" xmlns:w16sdtdh="http://schemas.microsoft.com/office/word/2020/wordml/sdtdatahash" xmlns:w16se="http://schemas.microsoft.com/office/word/2015/wordml/symex" xmlns:wpg="http://schemas.microsoft.com/office/word/2010/wordprocessingGroup" xmlns:wpi="http://schemas.microsoft.com/office/word/2010/wordprocessingInk" xmlns:wne="http://schemas.microsoft.com/office/word/2006/wordml" xmlns:wps="http://schemas.microsoft.com/office/word/2010/wordprocessingShape" mc:Ignorable="w14 w15 w16se w16cid w16 w16cex w16sdtdh wp14">
+<w:numbering xmlns:wpc="http://schemas.microsoft.com/office/word/2010/wordprocessingCanvas" xmlns:mc="http://schemas.openxmlformats.org/markup-compatibility/2006" xmlns:o="urn:schemas-microsoft-com:office:office" xmlns:r="http://schemas.openxmlformats.org/officeDocument/2006/relationships" xmlns:m="http://schemas.openxmlformats.org/officeDocument/2006/math" xmlns:v="urn:schemas-microsoft-com:vml" xmlns:wp14="http://schemas.microsoft.com/office/word/2010/wordprocessingDrawing" xmlns:wp="http://schemas.openxmlformats.org/drawingml/2006/wordprocessingDrawing" xmlns:w10="urn:schemas-microsoft-com:office:word" xmlns:w="http://schemas.openxmlformats.org/wordprocessingml/2006/main" xmlns:w14="http://schemas.microsoft.com/office/word/2010/wordml" xmlns:w15="http://schemas.microsoft.com/office/word/2012/wordml" xmlns:wpg="http://schemas.microsoft.com/office/word/2010/wordprocessingGroup" xmlns:wpi="http://schemas.microsoft.com/office/word/2010/wordprocessingInk" xmlns:wne="http://schemas.microsoft.com/office/word/2006/wordml" xmlns:wps="http://schemas.microsoft.com/office/word/2010/wordprocessingShape" mc:Ignorable="w14 w15 wp14">
   <w:abstractNum w:abstractNumId="0" w15:restartNumberingAfterBreak="0">
     <w:nsid w:val="43E900FF"/>
     <w:multiLevelType w:val="multilevel"/>
@@ -14024,13 +13968,13 @@
       </w:rPr>
     </w:lvl>
   </w:abstractNum>
-  <w:num w:numId="1" w16cid:durableId="1228223828">
+  <w:num w:numId="1">
     <w:abstractNumId w:val="2"/>
   </w:num>
-  <w:num w:numId="2" w16cid:durableId="127867644">
+  <w:num w:numId="2">
     <w:abstractNumId w:val="0"/>
   </w:num>
-  <w:num w:numId="3" w16cid:durableId="1347174883">
+  <w:num w:numId="3">
     <w:abstractNumId w:val="1"/>
   </w:num>
   <w:numIdMacAtCleanup w:val="3"/>
@@ -14038,7 +13982,7 @@
 </file>
 
 <file path=word/styles.xml><?xml version="1.0" encoding="utf-8"?>
-<w:styles xmlns:mc="http://schemas.openxmlformats.org/markup-compatibility/2006" xmlns:r="http://schemas.openxmlformats.org/officeDocument/2006/relationships" xmlns:w="http://schemas.openxmlformats.org/wordprocessingml/2006/main" xmlns:w14="http://schemas.microsoft.com/office/word/2010/wordml" xmlns:w15="http://schemas.microsoft.com/office/word/2012/wordml" xmlns:w16cex="http://schemas.microsoft.com/office/word/2018/wordml/cex" xmlns:w16cid="http://schemas.microsoft.com/office/word/2016/wordml/cid" xmlns:w16="http://schemas.microsoft.com/office/word/2018/wordml" xmlns:w16sdtdh="http://schemas.microsoft.com/office/word/2020/wordml/sdtdatahash" xmlns:w16se="http://schemas.microsoft.com/office/word/2015/wordml/symex" mc:Ignorable="w14 w15 w16se w16cid w16 w16cex w16sdtdh">
+<w:styles xmlns:mc="http://schemas.openxmlformats.org/markup-compatibility/2006" xmlns:r="http://schemas.openxmlformats.org/officeDocument/2006/relationships" xmlns:w="http://schemas.openxmlformats.org/wordprocessingml/2006/main" xmlns:w14="http://schemas.microsoft.com/office/word/2010/wordml" xmlns:w15="http://schemas.microsoft.com/office/word/2012/wordml" mc:Ignorable="w14 w15">
   <w:docDefaults>
     <w:rPrDefault>
       <w:rPr>
@@ -14054,7 +13998,7 @@
       </w:pPr>
     </w:pPrDefault>
   </w:docDefaults>
-  <w:latentStyles w:defLockedState="0" w:defUIPriority="99" w:defSemiHidden="0" w:defUnhideWhenUsed="0" w:defQFormat="0" w:count="376">
+  <w:latentStyles w:defLockedState="0" w:defUIPriority="99" w:defSemiHidden="0" w:defUnhideWhenUsed="0" w:defQFormat="0" w:count="371">
     <w:lsdException w:name="Normal" w:uiPriority="0" w:qFormat="1"/>
     <w:lsdException w:name="heading 1" w:qFormat="1"/>
     <w:lsdException w:name="heading 2" w:semiHidden="1" w:unhideWhenUsed="1" w:qFormat="1"/>
@@ -14426,16 +14370,11 @@
     <w:lsdException w:name="List Table 5 Dark Accent 6" w:uiPriority="50"/>
     <w:lsdException w:name="List Table 6 Colorful Accent 6" w:uiPriority="51"/>
     <w:lsdException w:name="List Table 7 Colorful Accent 6" w:uiPriority="52"/>
-    <w:lsdException w:name="Mention" w:semiHidden="1" w:unhideWhenUsed="1"/>
-    <w:lsdException w:name="Smart Hyperlink" w:semiHidden="1" w:unhideWhenUsed="1"/>
-    <w:lsdException w:name="Hashtag" w:semiHidden="1" w:unhideWhenUsed="1"/>
-    <w:lsdException w:name="Unresolved Mention" w:semiHidden="1" w:unhideWhenUsed="1"/>
-    <w:lsdException w:name="Smart Link" w:semiHidden="1" w:unhideWhenUsed="1"/>
   </w:latentStyles>
   <w:style w:type="paragraph" w:default="1" w:styleId="Normal">
     <w:name w:val="Normal"/>
     <w:qFormat/>
-    <w:rsid w:val="00AF1ADE"/>
+    <w:rsid w:val="004B47B3"/>
     <w:pPr>
       <w:widowControl w:val="0"/>
       <w:autoSpaceDE w:val="0"/>
@@ -15787,7 +15726,7 @@
 </file>
 
 <file path=customXml/itemProps1.xml><?xml version="1.0" encoding="utf-8"?>
-<ds:datastoreItem xmlns:ds="http://schemas.openxmlformats.org/officeDocument/2006/customXml" ds:itemID="{4ADD9505-21D8-4536-961C-751B2191C688}">
+<ds:datastoreItem xmlns:ds="http://schemas.openxmlformats.org/officeDocument/2006/customXml" ds:itemID="{6480EF15-F43B-4A78-8C4F-1F0BE44E59B0}">
   <ds:schemaRefs>
     <ds:schemaRef ds:uri="http://schemas.openxmlformats.org/officeDocument/2006/bibliography"/>
   </ds:schemaRefs>

</xml_diff>